<commit_message>
upated phone# on resume
</commit_message>
<xml_diff>
--- a/Duc-Huy-Do-Resume-CURRENT.docx
+++ b/Duc-Huy-Do-Resume-CURRENT.docx
@@ -121,25 +121,23 @@
                 <w:sz w:val="22"/>
                 <w:szCs w:val="22"/>
               </w:rPr>
-              <w:t xml:space="preserve">E Healthcare (Seattle, </w:t>
-            </w:r>
-            <w:proofErr w:type="gramStart"/>
-            <w:r>
-              <w:rPr>
-                <w:b/>
-                <w:i w:val="0"/>
-                <w:sz w:val="22"/>
-                <w:szCs w:val="22"/>
-              </w:rPr>
-              <w:t xml:space="preserve">WA)   </w:t>
-            </w:r>
-            <w:proofErr w:type="gramEnd"/>
-            <w:r>
-              <w:rPr>
-                <w:sz w:val="22"/>
-                <w:szCs w:val="22"/>
-              </w:rPr>
-              <w:t xml:space="preserve">                                                                     </w:t>
+              <w:t xml:space="preserve">E Healthcare (Seattle, WA)   </w:t>
+            </w:r>
+            <w:r>
+              <w:rPr>
+                <w:sz w:val="22"/>
+                <w:szCs w:val="22"/>
+              </w:rPr>
+              <w:t xml:space="preserve">                                           </w:t>
+            </w:r>
+            <w:bookmarkStart w:id="0" w:name="_GoBack"/>
+            <w:bookmarkEnd w:id="0"/>
+            <w:r>
+              <w:rPr>
+                <w:sz w:val="22"/>
+                <w:szCs w:val="22"/>
+              </w:rPr>
+              <w:t xml:space="preserve">                          </w:t>
             </w:r>
             <w:r>
               <w:rPr>
@@ -192,9 +190,8 @@
                 <w:sz w:val="22"/>
                 <w:szCs w:val="22"/>
               </w:rPr>
-              <w:t xml:space="preserve">Software </w:t>
-            </w:r>
-            <w:proofErr w:type="gramStart"/>
+              <w:t xml:space="preserve">Software Engineer </w:t>
+            </w:r>
             <w:r>
               <w:rPr>
                 <w:b/>
@@ -202,26 +199,7 @@
                 <w:sz w:val="22"/>
                 <w:szCs w:val="22"/>
               </w:rPr>
-              <w:t xml:space="preserve">Engineer </w:t>
-            </w:r>
-            <w:r>
-              <w:rPr>
-                <w:b/>
-                <w:i w:val="0"/>
-                <w:sz w:val="22"/>
-                <w:szCs w:val="22"/>
-              </w:rPr>
-              <w:t>,</w:t>
-            </w:r>
-            <w:proofErr w:type="gramEnd"/>
-            <w:r>
-              <w:rPr>
-                <w:b/>
-                <w:i w:val="0"/>
-                <w:sz w:val="22"/>
-                <w:szCs w:val="22"/>
-              </w:rPr>
-              <w:t xml:space="preserve"> TSRI (Kirkland, WA)</w:t>
+              <w:t>, TSRI (Kirkland, WA)</w:t>
             </w:r>
             <w:r>
               <w:rPr>
@@ -423,21 +401,7 @@
               <w:rPr>
                 <w:i w:val="0"/>
               </w:rPr>
-              <w:t xml:space="preserve">with grammar for </w:t>
-            </w:r>
-            <w:proofErr w:type="spellStart"/>
-            <w:r>
-              <w:rPr>
-                <w:i w:val="0"/>
-              </w:rPr>
-              <w:t>lexer</w:t>
-            </w:r>
-            <w:proofErr w:type="spellEnd"/>
-            <w:r>
-              <w:rPr>
-                <w:i w:val="0"/>
-              </w:rPr>
-              <w:t xml:space="preserve">/parser based on </w:t>
+              <w:t xml:space="preserve">with grammar for lexer/parser based on </w:t>
             </w:r>
             <w:r>
               <w:rPr>
@@ -445,18 +409,8 @@
                 <w:i w:val="0"/>
                 <w:shd w:val="clear" w:color="auto" w:fill="FFFFFF"/>
               </w:rPr>
-              <w:t xml:space="preserve">Backus </w:t>
-            </w:r>
-            <w:proofErr w:type="spellStart"/>
-            <w:r>
-              <w:rPr>
-                <w:rFonts w:cs="Helvetica"/>
-                <w:i w:val="0"/>
-                <w:shd w:val="clear" w:color="auto" w:fill="FFFFFF"/>
-              </w:rPr>
-              <w:t>Naur</w:t>
-            </w:r>
-            <w:proofErr w:type="spellEnd"/>
+              <w:t>Backus Naur</w:t>
+            </w:r>
           </w:p>
           <w:p>
             <w:pPr>
@@ -539,47 +493,7 @@
                 <w:sz w:val="22"/>
                 <w:szCs w:val="22"/>
               </w:rPr>
-              <w:t xml:space="preserve">Engineer Intern, </w:t>
-            </w:r>
-            <w:proofErr w:type="spellStart"/>
-            <w:r>
-              <w:rPr>
-                <w:b/>
-                <w:i w:val="0"/>
-                <w:sz w:val="22"/>
-                <w:szCs w:val="22"/>
-              </w:rPr>
-              <w:t>Tyemill</w:t>
-            </w:r>
-            <w:proofErr w:type="spellEnd"/>
-            <w:r>
-              <w:rPr>
-                <w:b/>
-                <w:i w:val="0"/>
-                <w:sz w:val="22"/>
-                <w:szCs w:val="22"/>
-              </w:rPr>
-              <w:t xml:space="preserve"> (Seattle, </w:t>
-            </w:r>
-            <w:proofErr w:type="gramStart"/>
-            <w:r>
-              <w:rPr>
-                <w:b/>
-                <w:i w:val="0"/>
-                <w:sz w:val="22"/>
-                <w:szCs w:val="22"/>
-              </w:rPr>
-              <w:t xml:space="preserve">WA)   </w:t>
-            </w:r>
-            <w:proofErr w:type="gramEnd"/>
-            <w:r>
-              <w:rPr>
-                <w:b/>
-                <w:i w:val="0"/>
-                <w:sz w:val="22"/>
-                <w:szCs w:val="22"/>
-              </w:rPr>
-              <w:t xml:space="preserve">      </w:t>
+              <w:t xml:space="preserve">Engineer Intern, Tyemill (Seattle, WA)         </w:t>
             </w:r>
             <w:r>
               <w:rPr>
@@ -930,18 +844,7 @@
                 <w:sz w:val="22"/>
                 <w:szCs w:val="22"/>
               </w:rPr>
-              <w:t xml:space="preserve"> object-oriented programming, data structures and algorithms, systems programming, distributed computing, parallel programming, cryptography and data assurance, software architecture, software management, software development processes, software modeling, test and quality assurance, evaluating software design, </w:t>
-            </w:r>
-            <w:bookmarkStart w:id="0" w:name="_GoBack"/>
-            <w:bookmarkEnd w:id="0"/>
-            <w:r>
-              <w:rPr>
-                <w:b w:val="0"/>
-                <w:i w:val="0"/>
-                <w:sz w:val="22"/>
-                <w:szCs w:val="22"/>
-              </w:rPr>
-              <w:t>research methods in software development</w:t>
+              <w:t xml:space="preserve"> object-oriented programming, data structures and algorithms, systems programming, distributed computing, parallel programming, cryptography and data assurance, software architecture, software management, software development processes, software modeling, test and quality assurance, evaluating software design, research methods in software development</w:t>
             </w:r>
           </w:p>
         </w:tc>
@@ -1348,23 +1251,7 @@
                 <w:rFonts w:ascii="Garamond" w:hAnsi="Garamond"/>
                 <w:color w:val="auto"/>
               </w:rPr>
-              <w:t xml:space="preserve"> network protocol for distributed system based on mobile </w:t>
-            </w:r>
-            <w:proofErr w:type="gramStart"/>
-            <w:r>
-              <w:rPr>
-                <w:rFonts w:ascii="Garamond" w:hAnsi="Garamond"/>
-                <w:color w:val="auto"/>
-              </w:rPr>
-              <w:t>agents</w:t>
-            </w:r>
-            <w:proofErr w:type="gramEnd"/>
-            <w:r>
-              <w:rPr>
-                <w:rFonts w:ascii="Garamond" w:hAnsi="Garamond"/>
-                <w:color w:val="auto"/>
-              </w:rPr>
-              <w:t xml:space="preserve"> concept, with time performance improvement using </w:t>
+              <w:t xml:space="preserve"> network protocol for distributed system based on mobile agents concept, with time performance improvement using </w:t>
             </w:r>
             <w:r>
               <w:rPr>
@@ -1582,7 +1469,6 @@
               </w:rPr>
               <w:t xml:space="preserve">                                                                       </w:t>
             </w:r>
-            <w:proofErr w:type="gramStart"/>
             <w:r>
               <w:rPr>
                 <w:rFonts w:ascii="Garamond" w:eastAsia="Times New Roman" w:hAnsi="Garamond" w:cs="Times New Roman"/>
@@ -1621,18 +1507,7 @@
                 <w:sz w:val="22"/>
                 <w:szCs w:val="22"/>
               </w:rPr>
-              <w:t>vaScript</w:t>
-            </w:r>
-            <w:proofErr w:type="gramEnd"/>
-            <w:r>
-              <w:rPr>
-                <w:rFonts w:ascii="Garamond" w:eastAsia="Times New Roman" w:hAnsi="Garamond" w:cs="Times New Roman"/>
-                <w:color w:val="auto"/>
-                <w:kern w:val="0"/>
-                <w:sz w:val="22"/>
-                <w:szCs w:val="22"/>
-              </w:rPr>
-              <w:t xml:space="preserve"> (Typescript), </w:t>
+              <w:t xml:space="preserve">vaScript (Typescript), </w:t>
             </w:r>
             <w:r>
               <w:rPr>
@@ -2055,17 +1930,7 @@
                 <w:sz w:val="22"/>
                 <w:szCs w:val="22"/>
               </w:rPr>
-              <w:t xml:space="preserve">    </w:t>
-            </w:r>
-            <w:proofErr w:type="gramStart"/>
-            <w:r>
-              <w:rPr>
-                <w:rFonts w:ascii="Garamond" w:hAnsi="Garamond"/>
-                <w:color w:val="auto"/>
-                <w:sz w:val="22"/>
-                <w:szCs w:val="22"/>
-              </w:rPr>
-              <w:t xml:space="preserve">   </w:t>
+              <w:t xml:space="preserve">       </w:t>
             </w:r>
             <w:r>
               <w:rPr>
@@ -2076,7 +1941,6 @@
               </w:rPr>
               <w:t>[</w:t>
             </w:r>
-            <w:proofErr w:type="gramEnd"/>
             <w:hyperlink r:id="rId11" w:history="1">
               <w:r>
                 <w:rPr>
@@ -2135,7 +1999,25 @@
               <w:sz w:val="22"/>
               <w:szCs w:val="22"/>
             </w:rPr>
-            <w:t>Duc-Huy, DO | +1-(206)-327-8537 | DUCHUYdo.DDH@GMAIL.COM</w:t>
+            <w:t>Duc-Huy, DO | +1-(</w:t>
+          </w:r>
+          <w:r>
+            <w:rPr>
+              <w:rFonts w:ascii="Garamond" w:hAnsi="Garamond"/>
+              <w:color w:val="auto"/>
+              <w:sz w:val="22"/>
+              <w:szCs w:val="22"/>
+            </w:rPr>
+            <w:t>541)-604-2147</w:t>
+          </w:r>
+          <w:r>
+            <w:rPr>
+              <w:rFonts w:ascii="Garamond" w:hAnsi="Garamond"/>
+              <w:color w:val="auto"/>
+              <w:sz w:val="22"/>
+              <w:szCs w:val="22"/>
+            </w:rPr>
+            <w:t xml:space="preserve"> | DUCHUYdo.DDH@GMAIL.COM</w:t>
           </w:r>
         </w:sdtContent>
       </w:sdt>
@@ -5609,6 +5491,7 @@
     <w:rsid w:val="002701A4"/>
     <w:rsid w:val="002B78DC"/>
     <w:rsid w:val="003114B4"/>
+    <w:rsid w:val="003E14E7"/>
     <w:rsid w:val="004766BA"/>
     <w:rsid w:val="005458C0"/>
     <w:rsid w:val="00550339"/>
@@ -6703,18 +6586,18 @@
 </file>
 
 <file path=customXml/item2.xml><?xml version="1.0" encoding="utf-8"?>
+<mappings xmlns="http://schemas.microsoft.com/pics">
+  <picture>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</picture>
+</mappings>
+</file>
+
+<file path=customXml/item3.xml><?xml version="1.0" encoding="utf-8"?>
 <?mso-contentType ?>
 <FormTemplates xmlns="http://schemas.microsoft.com/sharepoint/v3/contenttype/forms">
   <Display>DocumentLibraryForm</Display>
   <Edit>AssetEditForm</Edit>
   <New>DocumentLibraryForm</New>
 </FormTemplates>
-</file>
-
-<file path=customXml/item3.xml><?xml version="1.0" encoding="utf-8"?>
-<mappings xmlns="http://schemas.microsoft.com/pics">
-  <picture>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</picture>
-</mappings>
 </file>
 
 <file path=customXml/item4.xml><?xml version="1.0" encoding="utf-8"?>
@@ -6730,6 +6613,14 @@
 </file>
 
 <file path=customXml/itemProps2.xml><?xml version="1.0" encoding="utf-8"?>
+<ds:datastoreItem xmlns:ds="http://schemas.openxmlformats.org/officeDocument/2006/customXml" ds:itemID="{E437E9E5-EE29-454F-8714-516920628209}">
+  <ds:schemaRefs>
+    <ds:schemaRef ds:uri="http://schemas.microsoft.com/pics"/>
+  </ds:schemaRefs>
+</ds:datastoreItem>
+</file>
+
+<file path=customXml/itemProps3.xml><?xml version="1.0" encoding="utf-8"?>
 <ds:datastoreItem xmlns:ds="http://schemas.openxmlformats.org/officeDocument/2006/customXml" ds:itemID="{90439260-127A-4477-B805-24A05066C225}">
   <ds:schemaRefs>
     <ds:schemaRef ds:uri="http://schemas.microsoft.com/sharepoint/v3/contenttype/forms"/>
@@ -6737,16 +6628,8 @@
 </ds:datastoreItem>
 </file>
 
-<file path=customXml/itemProps3.xml><?xml version="1.0" encoding="utf-8"?>
-<ds:datastoreItem xmlns:ds="http://schemas.openxmlformats.org/officeDocument/2006/customXml" ds:itemID="{E437E9E5-EE29-454F-8714-516920628209}">
-  <ds:schemaRefs>
-    <ds:schemaRef ds:uri="http://schemas.microsoft.com/pics"/>
-  </ds:schemaRefs>
-</ds:datastoreItem>
-</file>
-
 <file path=customXml/itemProps4.xml><?xml version="1.0" encoding="utf-8"?>
-<ds:datastoreItem xmlns:ds="http://schemas.openxmlformats.org/officeDocument/2006/customXml" ds:itemID="{91E58B89-997B-415A-B7C2-2237DE7CE556}">
+<ds:datastoreItem xmlns:ds="http://schemas.openxmlformats.org/officeDocument/2006/customXml" ds:itemID="{CEF8C3C6-A2DF-41B1-8534-8E5F2077F3D1}">
   <ds:schemaRefs>
     <ds:schemaRef ds:uri="http://schemas.openxmlformats.org/officeDocument/2006/bibliography"/>
   </ds:schemaRefs>

</xml_diff>

<commit_message>
updated resume with GE
</commit_message>
<xml_diff>
--- a/Duc-Huy-Do-Resume-CURRENT.docx
+++ b/Duc-Huy-Do-Resume-CURRENT.docx
@@ -1,6 +1,6 @@
 
 <file path=word/document.xml><?xml version="1.0" encoding="utf-8"?>
-<w:document xmlns:wpc="http://schemas.microsoft.com/office/word/2010/wordprocessingCanvas" xmlns:cx="http://schemas.microsoft.com/office/drawing/2014/chartex" xmlns:cx1="http://schemas.microsoft.com/office/drawing/2015/9/8/chartex" xmlns:cx2="http://schemas.microsoft.com/office/drawing/2015/10/21/chartex" xmlns:cx3="http://schemas.microsoft.com/office/drawing/2016/5/9/chartex" xmlns:cx4="http://schemas.microsoft.com/office/drawing/2016/5/10/chartex" xmlns:cx5="http://schemas.microsoft.com/office/drawing/2016/5/11/chartex" xmlns:cx6="http://schemas.microsoft.com/office/drawing/2016/5/12/chartex" xmlns:cx7="http://schemas.microsoft.com/office/drawing/2016/5/13/chartex" xmlns:cx8="http://schemas.microsoft.com/office/drawing/2016/5/14/chartex" xmlns:mc="http://schemas.openxmlformats.org/markup-compatibility/2006" xmlns:aink="http://schemas.microsoft.com/office/drawing/2016/ink" xmlns:am3d="http://schemas.microsoft.com/office/drawing/2017/model3d" xmlns:o="urn:schemas-microsoft-com:office:office" xmlns:r="http://schemas.openxmlformats.org/officeDocument/2006/relationships" xmlns:m="http://schemas.openxmlformats.org/officeDocument/2006/math" xmlns:v="urn:schemas-microsoft-com:vml" xmlns:wp14="http://schemas.microsoft.com/office/word/2010/wordprocessingDrawing" xmlns:wp="http://schemas.openxmlformats.org/drawingml/2006/wordprocessingDrawing" xmlns:w10="urn:schemas-microsoft-com:office:word" xmlns:w="http://schemas.openxmlformats.org/wordprocessingml/2006/main" xmlns:w14="http://schemas.microsoft.com/office/word/2010/wordml" xmlns:w15="http://schemas.microsoft.com/office/word/2012/wordml" xmlns:w16cid="http://schemas.microsoft.com/office/word/2016/wordml/cid" xmlns:w16se="http://schemas.microsoft.com/office/word/2015/wordml/symex" xmlns:wpg="http://schemas.microsoft.com/office/word/2010/wordprocessingGroup" xmlns:wpi="http://schemas.microsoft.com/office/word/2010/wordprocessingInk" xmlns:wne="http://schemas.microsoft.com/office/word/2006/wordml" xmlns:wps="http://schemas.microsoft.com/office/word/2010/wordprocessingShape" mc:Ignorable="w14 w15 w16se w16cid wp14">
+<w:document xmlns:wpc="http://schemas.microsoft.com/office/word/2010/wordprocessingCanvas" xmlns:mc="http://schemas.openxmlformats.org/markup-compatibility/2006" xmlns:o="urn:schemas-microsoft-com:office:office" xmlns:r="http://schemas.openxmlformats.org/officeDocument/2006/relationships" xmlns:m="http://schemas.openxmlformats.org/officeDocument/2006/math" xmlns:v="urn:schemas-microsoft-com:vml" xmlns:wp14="http://schemas.microsoft.com/office/word/2010/wordprocessingDrawing" xmlns:wp="http://schemas.openxmlformats.org/drawingml/2006/wordprocessingDrawing" xmlns:w10="urn:schemas-microsoft-com:office:word" xmlns:w="http://schemas.openxmlformats.org/wordprocessingml/2006/main" xmlns:w14="http://schemas.microsoft.com/office/word/2010/wordml" xmlns:w15="http://schemas.microsoft.com/office/word/2012/wordml" xmlns:wpg="http://schemas.microsoft.com/office/word/2010/wordprocessingGroup" xmlns:wpi="http://schemas.microsoft.com/office/word/2010/wordprocessingInk" xmlns:wne="http://schemas.microsoft.com/office/word/2006/wordml" xmlns:wps="http://schemas.microsoft.com/office/word/2010/wordprocessingShape" mc:Ignorable="w14 w15 wp14">
   <w:body>
     <w:p>
       <w:pPr>
@@ -37,7 +37,7 @@
       </w:tblGrid>
       <w:tr>
         <w:trPr>
-          <w:trHeight w:val="3531"/>
+          <w:trHeight w:val="6246"/>
         </w:trPr>
         <w:tc>
           <w:tcPr>
@@ -74,26 +74,92 @@
               <w:rPr>
                 <w:rFonts w:ascii="Garamond" w:hAnsi="Garamond"/>
                 <w:color w:val="auto"/>
-                <w:sz w:val="18"/>
-                <w:szCs w:val="18"/>
+                <w:sz w:val="24"/>
+                <w:szCs w:val="24"/>
               </w:rPr>
             </w:pPr>
             <w:r>
               <w:rPr>
                 <w:rFonts w:ascii="Garamond" w:hAnsi="Garamond"/>
                 <w:color w:val="auto"/>
-                <w:sz w:val="18"/>
-                <w:szCs w:val="18"/>
+                <w:sz w:val="24"/>
+                <w:szCs w:val="24"/>
               </w:rPr>
               <w:t>EMPLOYMENT</w:t>
+            </w:r>
+          </w:p>
+          <w:p/>
+          <w:p>
+            <w:pPr>
+              <w:pStyle w:val="Location"/>
+              <w:spacing w:before="0"/>
+              <w:rPr>
+                <w:i w:val="0"/>
+              </w:rPr>
+            </w:pPr>
+            <w:r>
+              <w:rPr>
+                <w:b/>
+                <w:i w:val="0"/>
+                <w:sz w:val="22"/>
+                <w:szCs w:val="22"/>
+              </w:rPr>
+              <w:t xml:space="preserve">GE Healthcare (Seattle, WA)   </w:t>
+            </w:r>
+            <w:r>
+              <w:rPr>
+                <w:sz w:val="22"/>
+                <w:szCs w:val="22"/>
+              </w:rPr>
+              <w:t xml:space="preserve">                                                                       </w:t>
+            </w:r>
+            <w:r>
+              <w:rPr>
+                <w:sz w:val="22"/>
+                <w:szCs w:val="22"/>
+              </w:rPr>
+              <w:t xml:space="preserve">                               </w:t>
+            </w:r>
+            <w:r>
+              <w:rPr>
+                <w:sz w:val="22"/>
+                <w:szCs w:val="22"/>
+              </w:rPr>
+              <w:t xml:space="preserve"> </w:t>
+            </w:r>
+            <w:r>
+              <w:rPr>
+                <w:sz w:val="22"/>
+                <w:szCs w:val="22"/>
+              </w:rPr>
+              <w:t xml:space="preserve">     </w:t>
+            </w:r>
+            <w:r>
+              <w:rPr>
+                <w:sz w:val="22"/>
+                <w:szCs w:val="22"/>
+              </w:rPr>
+              <w:t xml:space="preserve"> </w:t>
+            </w:r>
+            <w:r>
+              <w:rPr>
+                <w:i w:val="0"/>
+                <w:sz w:val="22"/>
+                <w:szCs w:val="22"/>
+              </w:rPr>
+              <w:t>Dec 17 – present</w:t>
             </w:r>
           </w:p>
           <w:p>
             <w:pPr>
               <w:pStyle w:val="Location"/>
               <w:spacing w:before="0"/>
-              <w:rPr>
-                <w:i w:val="0"/>
+              <w:ind w:left="480"/>
+              <w:rPr>
+                <w:b/>
+                <w:i w:val="0"/>
+                <w:sz w:val="22"/>
+                <w:szCs w:val="22"/>
               </w:rPr>
             </w:pPr>
             <w:r>
@@ -103,225 +169,167 @@
                 <w:sz w:val="22"/>
                 <w:szCs w:val="22"/>
               </w:rPr>
-              <w:t xml:space="preserve">Software Engineer, GE Healthcare (Seattle, </w:t>
-            </w:r>
-            <w:proofErr w:type="gramStart"/>
-            <w:r>
-              <w:rPr>
-                <w:b/>
-                <w:i w:val="0"/>
-                <w:sz w:val="22"/>
-                <w:szCs w:val="22"/>
-              </w:rPr>
-              <w:t xml:space="preserve">WA)   </w:t>
-            </w:r>
-            <w:proofErr w:type="gramEnd"/>
-            <w:r>
-              <w:rPr>
-                <w:sz w:val="22"/>
-                <w:szCs w:val="22"/>
-              </w:rPr>
-              <w:t xml:space="preserve">                                                                        </w:t>
-            </w:r>
-            <w:r>
-              <w:rPr>
-                <w:sz w:val="22"/>
-                <w:szCs w:val="22"/>
-              </w:rPr>
-              <w:t xml:space="preserve">     </w:t>
-            </w:r>
-            <w:r>
-              <w:rPr>
-                <w:sz w:val="22"/>
-                <w:szCs w:val="22"/>
-              </w:rPr>
-              <w:t xml:space="preserve"> </w:t>
-            </w:r>
-            <w:r>
-              <w:rPr>
-                <w:i w:val="0"/>
-                <w:sz w:val="22"/>
-                <w:szCs w:val="22"/>
-              </w:rPr>
-              <w:t>Dec 17 – present</w:t>
+              <w:t>Software Engineer</w:t>
             </w:r>
           </w:p>
           <w:p>
             <w:pPr>
               <w:pStyle w:val="Location"/>
-              <w:numPr>
-                <w:ilvl w:val="0"/>
-                <w:numId w:val="15"/>
-              </w:numPr>
               <w:spacing w:before="0"/>
-              <w:rPr>
-                <w:i w:val="0"/>
+              <w:ind w:left="720"/>
+              <w:rPr>
+                <w:i w:val="0"/>
+                <w:sz w:val="22"/>
+                <w:szCs w:val="22"/>
               </w:rPr>
             </w:pPr>
             <w:r>
               <w:rPr>
                 <w:i w:val="0"/>
-              </w:rPr>
-              <w:t>Cloud development</w:t>
-            </w:r>
-            <w:r>
-              <w:rPr>
-                <w:i w:val="0"/>
-              </w:rPr>
-              <w:t xml:space="preserve"> (</w:t>
-            </w:r>
-            <w:r>
-              <w:rPr>
-                <w:i w:val="0"/>
-              </w:rPr>
-              <w:t xml:space="preserve">solution </w:t>
-            </w:r>
-            <w:r>
-              <w:rPr>
-                <w:i w:val="0"/>
-              </w:rPr>
-              <w:t xml:space="preserve">architecture design, </w:t>
-            </w:r>
-            <w:r>
-              <w:rPr>
-                <w:i w:val="0"/>
-              </w:rPr>
-              <w:t>micro-</w:t>
-            </w:r>
-            <w:r>
-              <w:rPr>
-                <w:i w:val="0"/>
-              </w:rPr>
-              <w:t>service implementation</w:t>
-            </w:r>
-            <w:r>
-              <w:rPr>
-                <w:i w:val="0"/>
-              </w:rPr>
-              <w:t xml:space="preserve"> with </w:t>
-            </w:r>
-            <w:r>
-              <w:rPr>
-                <w:i w:val="0"/>
-              </w:rPr>
-              <w:t>J</w:t>
-            </w:r>
-            <w:r>
-              <w:rPr>
-                <w:i w:val="0"/>
-              </w:rPr>
-              <w:t xml:space="preserve">ava and </w:t>
-            </w:r>
-            <w:r>
-              <w:rPr>
-                <w:i w:val="0"/>
-              </w:rPr>
-              <w:t>P</w:t>
-            </w:r>
-            <w:r>
-              <w:rPr>
-                <w:i w:val="0"/>
-              </w:rPr>
-              <w:t>ython</w:t>
-            </w:r>
-            <w:r>
-              <w:rPr>
-                <w:i w:val="0"/>
-              </w:rPr>
-              <w:t xml:space="preserve"> on AWS</w:t>
-            </w:r>
-            <w:r>
-              <w:rPr>
-                <w:i w:val="0"/>
-              </w:rPr>
-              <w:t>)</w:t>
+                <w:sz w:val="22"/>
+                <w:szCs w:val="22"/>
+              </w:rPr>
+              <w:t>Develop</w:t>
+            </w:r>
+            <w:r>
+              <w:rPr>
+                <w:i w:val="0"/>
+                <w:sz w:val="22"/>
+                <w:szCs w:val="22"/>
+              </w:rPr>
+              <w:t>ed</w:t>
+            </w:r>
+            <w:r>
+              <w:rPr>
+                <w:i w:val="0"/>
+                <w:sz w:val="22"/>
+                <w:szCs w:val="22"/>
+              </w:rPr>
+              <w:t xml:space="preserve"> REST APIs with AWS</w:t>
             </w:r>
           </w:p>
           <w:p>
             <w:pPr>
               <w:pStyle w:val="Location"/>
-              <w:numPr>
-                <w:ilvl w:val="0"/>
-                <w:numId w:val="15"/>
-              </w:numPr>
               <w:spacing w:before="0"/>
-              <w:rPr>
-                <w:i w:val="0"/>
+              <w:ind w:left="1440"/>
+              <w:rPr>
+                <w:i w:val="0"/>
+                <w:sz w:val="22"/>
+                <w:szCs w:val="22"/>
               </w:rPr>
             </w:pPr>
             <w:r>
               <w:rPr>
                 <w:i w:val="0"/>
-              </w:rPr>
-              <w:t>Web application (React</w:t>
-            </w:r>
-            <w:r>
-              <w:rPr>
-                <w:i w:val="0"/>
-              </w:rPr>
-              <w:t xml:space="preserve"> framework</w:t>
-            </w:r>
-            <w:r>
-              <w:rPr>
-                <w:i w:val="0"/>
-              </w:rPr>
-              <w:t>)</w:t>
+                <w:sz w:val="22"/>
+                <w:szCs w:val="22"/>
+              </w:rPr>
+              <w:t>Designed micro-services with Lambda and ECS</w:t>
             </w:r>
           </w:p>
           <w:p>
             <w:pPr>
               <w:pStyle w:val="Location"/>
-              <w:numPr>
-                <w:ilvl w:val="0"/>
-                <w:numId w:val="15"/>
-              </w:numPr>
               <w:spacing w:before="0"/>
-              <w:rPr>
-                <w:i w:val="0"/>
+              <w:ind w:left="1440"/>
+              <w:rPr>
+                <w:i w:val="0"/>
+                <w:sz w:val="22"/>
+                <w:szCs w:val="22"/>
               </w:rPr>
             </w:pPr>
             <w:r>
               <w:rPr>
                 <w:i w:val="0"/>
-              </w:rPr>
-              <w:t>S</w:t>
-            </w:r>
-            <w:r>
-              <w:rPr>
-                <w:i w:val="0"/>
-              </w:rPr>
-              <w:t>ecurity application</w:t>
-            </w:r>
-            <w:r>
-              <w:rPr>
-                <w:i w:val="0"/>
-              </w:rPr>
-              <w:t xml:space="preserve"> (threat modeling, impact assessment, DEPS)</w:t>
+                <w:sz w:val="22"/>
+                <w:szCs w:val="22"/>
+              </w:rPr>
+              <w:t>Automated stack creation with Cloud</w:t>
+            </w:r>
+            <w:r>
+              <w:rPr>
+                <w:i w:val="0"/>
+                <w:sz w:val="22"/>
+                <w:szCs w:val="22"/>
+              </w:rPr>
+              <w:t xml:space="preserve"> </w:t>
+            </w:r>
+            <w:r>
+              <w:rPr>
+                <w:i w:val="0"/>
+                <w:sz w:val="22"/>
+                <w:szCs w:val="22"/>
+              </w:rPr>
+              <w:t>Formation</w:t>
+            </w:r>
+            <w:r>
+              <w:rPr>
+                <w:i w:val="0"/>
+                <w:sz w:val="22"/>
+                <w:szCs w:val="22"/>
+              </w:rPr>
+              <w:t xml:space="preserve"> templates</w:t>
             </w:r>
           </w:p>
           <w:p>
             <w:pPr>
               <w:pStyle w:val="Location"/>
-              <w:numPr>
-                <w:ilvl w:val="0"/>
-                <w:numId w:val="15"/>
-              </w:numPr>
               <w:spacing w:before="0"/>
-              <w:rPr>
-                <w:i w:val="0"/>
+              <w:ind w:left="720"/>
+              <w:rPr>
+                <w:i w:val="0"/>
+                <w:sz w:val="22"/>
+                <w:szCs w:val="22"/>
               </w:rPr>
             </w:pPr>
             <w:r>
               <w:rPr>
                 <w:i w:val="0"/>
-              </w:rPr>
-              <w:t>Scrum master</w:t>
-            </w:r>
-            <w:r>
-              <w:rPr>
-                <w:i w:val="0"/>
-              </w:rPr>
-              <w:t xml:space="preserve"> duties</w:t>
+                <w:sz w:val="22"/>
+                <w:szCs w:val="22"/>
+              </w:rPr>
+              <w:t>Responsible for Scrum Master duties</w:t>
+            </w:r>
+          </w:p>
+          <w:p>
+            <w:pPr>
+              <w:pStyle w:val="Location"/>
+              <w:spacing w:before="0"/>
+              <w:ind w:left="1440"/>
+              <w:rPr>
+                <w:i w:val="0"/>
+                <w:sz w:val="22"/>
+                <w:szCs w:val="22"/>
+              </w:rPr>
+            </w:pPr>
+            <w:r>
+              <w:rPr>
+                <w:i w:val="0"/>
+                <w:sz w:val="22"/>
+                <w:szCs w:val="22"/>
+              </w:rPr>
+              <w:t>Facilitated product release and SLA</w:t>
+            </w:r>
+          </w:p>
+          <w:p>
+            <w:pPr>
+              <w:pStyle w:val="Location"/>
+              <w:spacing w:before="0"/>
+              <w:ind w:left="1440"/>
+              <w:rPr>
+                <w:i w:val="0"/>
+                <w:sz w:val="22"/>
+                <w:szCs w:val="22"/>
+              </w:rPr>
+            </w:pPr>
+            <w:r>
+              <w:rPr>
+                <w:i w:val="0"/>
+                <w:sz w:val="22"/>
+                <w:szCs w:val="22"/>
+              </w:rPr>
+              <w:t>DEPS training</w:t>
             </w:r>
             <w:bookmarkStart w:id="0" w:name="_GoBack"/>
             <w:bookmarkEnd w:id="0"/>
@@ -330,9 +338,10 @@
             <w:pPr>
               <w:pStyle w:val="Location"/>
               <w:spacing w:before="0"/>
-              <w:ind w:left="480"/>
-              <w:rPr>
-                <w:i w:val="0"/>
+              <w:rPr>
+                <w:i w:val="0"/>
+                <w:sz w:val="22"/>
+                <w:szCs w:val="22"/>
               </w:rPr>
             </w:pPr>
           </w:p>
@@ -351,44 +360,15 @@
                 <w:sz w:val="22"/>
                 <w:szCs w:val="22"/>
               </w:rPr>
-              <w:t>S</w:t>
+              <w:t>TSRI (Kirkland, WA)</w:t>
             </w:r>
             <w:r>
               <w:rPr>
                 <w:b/>
                 <w:i w:val="0"/>
-                <w:sz w:val="22"/>
-                <w:szCs w:val="22"/>
-              </w:rPr>
-              <w:t>taff Computer Scientist</w:t>
-            </w:r>
-            <w:r>
-              <w:rPr>
-                <w:b/>
-                <w:i w:val="0"/>
-                <w:sz w:val="22"/>
-                <w:szCs w:val="22"/>
-              </w:rPr>
-              <w:t xml:space="preserve">, TSRI (Kirkland, </w:t>
-            </w:r>
-            <w:proofErr w:type="gramStart"/>
-            <w:r>
-              <w:rPr>
-                <w:b/>
-                <w:i w:val="0"/>
-                <w:sz w:val="22"/>
-                <w:szCs w:val="22"/>
-              </w:rPr>
-              <w:t>WA)</w:t>
-            </w:r>
-            <w:r>
-              <w:rPr>
-                <w:b/>
-                <w:i w:val="0"/>
               </w:rPr>
               <w:t xml:space="preserve">   </w:t>
             </w:r>
-            <w:proofErr w:type="gramEnd"/>
             <w:r>
               <w:t xml:space="preserve">                    </w:t>
             </w:r>
@@ -411,191 +391,15 @@
               <w:t xml:space="preserve">                 </w:t>
             </w:r>
             <w:r>
+              <w:t xml:space="preserve">                                             </w:t>
+            </w:r>
+            <w:r>
               <w:rPr>
                 <w:i w:val="0"/>
                 <w:sz w:val="22"/>
                 <w:szCs w:val="22"/>
               </w:rPr>
               <w:t>Dec 15 – Dec 17</w:t>
-            </w:r>
-          </w:p>
-          <w:p>
-            <w:pPr>
-              <w:pStyle w:val="Location"/>
-              <w:numPr>
-                <w:ilvl w:val="0"/>
-                <w:numId w:val="15"/>
-              </w:numPr>
-              <w:spacing w:before="0"/>
-              <w:rPr>
-                <w:i w:val="0"/>
-              </w:rPr>
-            </w:pPr>
-            <w:r>
-              <w:rPr>
-                <w:i w:val="0"/>
-              </w:rPr>
-              <w:t>Developed full-stack w</w:t>
-            </w:r>
-            <w:r>
-              <w:rPr>
-                <w:i w:val="0"/>
-              </w:rPr>
-              <w:t>eb application</w:t>
-            </w:r>
-            <w:r>
-              <w:rPr>
-                <w:i w:val="0"/>
-              </w:rPr>
-              <w:t>s</w:t>
-            </w:r>
-            <w:r>
-              <w:rPr>
-                <w:i w:val="0"/>
-              </w:rPr>
-              <w:t xml:space="preserve"> </w:t>
-            </w:r>
-            <w:r>
-              <w:rPr>
-                <w:i w:val="0"/>
-              </w:rPr>
-              <w:t>with JEE and Angular frameworks</w:t>
-            </w:r>
-          </w:p>
-          <w:p>
-            <w:pPr>
-              <w:pStyle w:val="Location"/>
-              <w:numPr>
-                <w:ilvl w:val="0"/>
-                <w:numId w:val="15"/>
-              </w:numPr>
-              <w:spacing w:before="0"/>
-              <w:rPr>
-                <w:i w:val="0"/>
-              </w:rPr>
-            </w:pPr>
-            <w:r>
-              <w:rPr>
-                <w:rFonts w:cs="Helvetica"/>
-                <w:i w:val="0"/>
-                <w:shd w:val="clear" w:color="auto" w:fill="FFFFFF"/>
-              </w:rPr>
-              <w:t>Programmed cloud development with AWS for web applications</w:t>
-            </w:r>
-          </w:p>
-          <w:p>
-            <w:pPr>
-              <w:pStyle w:val="Location"/>
-              <w:numPr>
-                <w:ilvl w:val="0"/>
-                <w:numId w:val="15"/>
-              </w:numPr>
-              <w:spacing w:before="0"/>
-              <w:rPr>
-                <w:i w:val="0"/>
-              </w:rPr>
-            </w:pPr>
-            <w:r>
-              <w:rPr>
-                <w:i w:val="0"/>
-              </w:rPr>
-              <w:t>Developed and augmented rule-based AI system to transform legacy system into Java-based web application</w:t>
-            </w:r>
-          </w:p>
-          <w:p>
-            <w:pPr>
-              <w:pStyle w:val="Location"/>
-              <w:numPr>
-                <w:ilvl w:val="0"/>
-                <w:numId w:val="15"/>
-              </w:numPr>
-              <w:spacing w:before="0"/>
-              <w:rPr>
-                <w:i w:val="0"/>
-              </w:rPr>
-            </w:pPr>
-            <w:r>
-              <w:rPr>
-                <w:i w:val="0"/>
-              </w:rPr>
-              <w:t>Programmed p</w:t>
-            </w:r>
-            <w:r>
-              <w:rPr>
-                <w:i w:val="0"/>
-              </w:rPr>
-              <w:t>arser generator</w:t>
-            </w:r>
-            <w:r>
-              <w:rPr>
-                <w:i w:val="0"/>
-              </w:rPr>
-              <w:t>s</w:t>
-            </w:r>
-            <w:r>
-              <w:rPr>
-                <w:i w:val="0"/>
-              </w:rPr>
-              <w:t xml:space="preserve"> </w:t>
-            </w:r>
-            <w:r>
-              <w:rPr>
-                <w:i w:val="0"/>
-              </w:rPr>
-              <w:t xml:space="preserve">with grammar for </w:t>
-            </w:r>
-            <w:proofErr w:type="spellStart"/>
-            <w:r>
-              <w:rPr>
-                <w:i w:val="0"/>
-              </w:rPr>
-              <w:t>lexer</w:t>
-            </w:r>
-            <w:proofErr w:type="spellEnd"/>
-            <w:r>
-              <w:rPr>
-                <w:i w:val="0"/>
-              </w:rPr>
-              <w:t xml:space="preserve">/parser based on </w:t>
-            </w:r>
-            <w:r>
-              <w:rPr>
-                <w:rFonts w:cs="Helvetica"/>
-                <w:i w:val="0"/>
-                <w:shd w:val="clear" w:color="auto" w:fill="FFFFFF"/>
-              </w:rPr>
-              <w:t xml:space="preserve">Backus </w:t>
-            </w:r>
-            <w:proofErr w:type="spellStart"/>
-            <w:r>
-              <w:rPr>
-                <w:rFonts w:cs="Helvetica"/>
-                <w:i w:val="0"/>
-                <w:shd w:val="clear" w:color="auto" w:fill="FFFFFF"/>
-              </w:rPr>
-              <w:t>Naur</w:t>
-            </w:r>
-            <w:proofErr w:type="spellEnd"/>
-          </w:p>
-          <w:p>
-            <w:pPr>
-              <w:pStyle w:val="Location"/>
-              <w:numPr>
-                <w:ilvl w:val="0"/>
-                <w:numId w:val="15"/>
-              </w:numPr>
-              <w:spacing w:before="0"/>
-              <w:rPr>
-                <w:i w:val="0"/>
-              </w:rPr>
-            </w:pPr>
-            <w:r>
-              <w:rPr>
-                <w:rFonts w:cs="Helvetica"/>
-                <w:i w:val="0"/>
-                <w:shd w:val="clear" w:color="auto" w:fill="FFFFFF"/>
-              </w:rPr>
-              <w:t>Managed sprint releases under agile methodology</w:t>
             </w:r>
           </w:p>
           <w:p>
@@ -605,6 +409,238 @@
               <w:ind w:left="480"/>
               <w:rPr>
                 <w:i w:val="0"/>
+                <w:sz w:val="22"/>
+                <w:szCs w:val="22"/>
+              </w:rPr>
+            </w:pPr>
+            <w:r>
+              <w:rPr>
+                <w:b/>
+                <w:i w:val="0"/>
+                <w:sz w:val="22"/>
+                <w:szCs w:val="22"/>
+              </w:rPr>
+              <w:t>Staff Computer Scientist</w:t>
+            </w:r>
+          </w:p>
+          <w:p>
+            <w:pPr>
+              <w:pStyle w:val="Location"/>
+              <w:spacing w:before="0"/>
+              <w:ind w:left="720"/>
+              <w:rPr>
+                <w:rFonts w:cs="Segoe UI"/>
+                <w:i w:val="0"/>
+                <w:color w:val="212121"/>
+                <w:sz w:val="22"/>
+                <w:szCs w:val="22"/>
+                <w:shd w:val="clear" w:color="auto" w:fill="FFFFFF"/>
+              </w:rPr>
+            </w:pPr>
+            <w:r>
+              <w:rPr>
+                <w:rFonts w:cs="Segoe UI"/>
+                <w:i w:val="0"/>
+                <w:color w:val="212121"/>
+                <w:sz w:val="22"/>
+                <w:szCs w:val="22"/>
+                <w:shd w:val="clear" w:color="auto" w:fill="FFFFFF"/>
+              </w:rPr>
+              <w:t>Devel</w:t>
+            </w:r>
+            <w:r>
+              <w:rPr>
+                <w:rFonts w:cs="Segoe UI"/>
+                <w:i w:val="0"/>
+                <w:color w:val="212121"/>
+                <w:sz w:val="22"/>
+                <w:szCs w:val="22"/>
+                <w:shd w:val="clear" w:color="auto" w:fill="FFFFFF"/>
+              </w:rPr>
+              <w:t>oped full-stack web application</w:t>
+            </w:r>
+            <w:r>
+              <w:rPr>
+                <w:rFonts w:cs="Segoe UI"/>
+                <w:i w:val="0"/>
+                <w:color w:val="212121"/>
+                <w:sz w:val="22"/>
+                <w:szCs w:val="22"/>
+                <w:shd w:val="clear" w:color="auto" w:fill="FFFFFF"/>
+              </w:rPr>
+              <w:t xml:space="preserve"> with Angular framework</w:t>
+            </w:r>
+          </w:p>
+          <w:p>
+            <w:pPr>
+              <w:pStyle w:val="Location"/>
+              <w:spacing w:before="0"/>
+              <w:ind w:left="1440"/>
+              <w:rPr>
+                <w:rFonts w:cs="Segoe UI"/>
+                <w:i w:val="0"/>
+                <w:color w:val="212121"/>
+                <w:sz w:val="22"/>
+                <w:szCs w:val="22"/>
+                <w:shd w:val="clear" w:color="auto" w:fill="FFFFFF"/>
+              </w:rPr>
+            </w:pPr>
+            <w:r>
+              <w:rPr>
+                <w:rFonts w:cs="Segoe UI"/>
+                <w:i w:val="0"/>
+                <w:color w:val="212121"/>
+                <w:sz w:val="22"/>
+                <w:szCs w:val="22"/>
+                <w:shd w:val="clear" w:color="auto" w:fill="FFFFFF"/>
+              </w:rPr>
+              <w:t xml:space="preserve">Implemented automated deployment to AWS </w:t>
+            </w:r>
+          </w:p>
+          <w:p>
+            <w:pPr>
+              <w:pStyle w:val="Location"/>
+              <w:spacing w:before="0"/>
+              <w:ind w:left="720"/>
+              <w:rPr>
+                <w:rFonts w:cs="Segoe UI"/>
+                <w:i w:val="0"/>
+                <w:color w:val="212121"/>
+                <w:sz w:val="22"/>
+                <w:szCs w:val="22"/>
+                <w:shd w:val="clear" w:color="auto" w:fill="FFFFFF"/>
+              </w:rPr>
+            </w:pPr>
+            <w:r>
+              <w:rPr>
+                <w:rFonts w:cs="Segoe UI"/>
+                <w:i w:val="0"/>
+                <w:color w:val="212121"/>
+                <w:sz w:val="22"/>
+                <w:szCs w:val="22"/>
+                <w:shd w:val="clear" w:color="auto" w:fill="FFFFFF"/>
+              </w:rPr>
+              <w:t xml:space="preserve">Developed </w:t>
+            </w:r>
+            <w:r>
+              <w:rPr>
+                <w:rFonts w:cs="Segoe UI"/>
+                <w:i w:val="0"/>
+                <w:color w:val="212121"/>
+                <w:sz w:val="22"/>
+                <w:szCs w:val="22"/>
+                <w:shd w:val="clear" w:color="auto" w:fill="FFFFFF"/>
+              </w:rPr>
+              <w:t>transformation of</w:t>
+            </w:r>
+            <w:r>
+              <w:rPr>
+                <w:rFonts w:cs="Segoe UI"/>
+                <w:i w:val="0"/>
+                <w:color w:val="212121"/>
+                <w:sz w:val="22"/>
+                <w:szCs w:val="22"/>
+                <w:shd w:val="clear" w:color="auto" w:fill="FFFFFF"/>
+              </w:rPr>
+              <w:t xml:space="preserve"> PowerBuilder applications to Java-based web applications</w:t>
+            </w:r>
+          </w:p>
+          <w:p>
+            <w:pPr>
+              <w:pStyle w:val="Location"/>
+              <w:spacing w:before="0"/>
+              <w:ind w:left="1440"/>
+              <w:rPr>
+                <w:rFonts w:cs="Segoe UI"/>
+                <w:i w:val="0"/>
+                <w:color w:val="212121"/>
+                <w:sz w:val="22"/>
+                <w:szCs w:val="22"/>
+                <w:shd w:val="clear" w:color="auto" w:fill="FFFFFF"/>
+              </w:rPr>
+            </w:pPr>
+            <w:r>
+              <w:rPr>
+                <w:rFonts w:cs="Segoe UI"/>
+                <w:i w:val="0"/>
+                <w:color w:val="212121"/>
+                <w:sz w:val="22"/>
+                <w:szCs w:val="22"/>
+              </w:rPr>
+              <w:t xml:space="preserve">Improved </w:t>
+            </w:r>
+            <w:r>
+              <w:rPr>
+                <w:rFonts w:cs="Segoe UI"/>
+                <w:i w:val="0"/>
+                <w:color w:val="212121"/>
+                <w:sz w:val="22"/>
+                <w:szCs w:val="22"/>
+              </w:rPr>
+              <w:t>rule-based system for back-end generation</w:t>
+            </w:r>
+            <w:r>
+              <w:rPr>
+                <w:rFonts w:cs="Segoe UI"/>
+                <w:i w:val="0"/>
+                <w:color w:val="212121"/>
+                <w:sz w:val="22"/>
+                <w:szCs w:val="22"/>
+              </w:rPr>
+              <w:br/>
+            </w:r>
+            <w:r>
+              <w:rPr>
+                <w:rFonts w:cs="Segoe UI"/>
+                <w:i w:val="0"/>
+                <w:color w:val="212121"/>
+                <w:sz w:val="22"/>
+                <w:szCs w:val="22"/>
+                <w:shd w:val="clear" w:color="auto" w:fill="FFFFFF"/>
+              </w:rPr>
+              <w:t>Implemented</w:t>
+            </w:r>
+            <w:r>
+              <w:rPr>
+                <w:rFonts w:cs="Segoe UI"/>
+                <w:i w:val="0"/>
+                <w:color w:val="212121"/>
+                <w:sz w:val="22"/>
+                <w:szCs w:val="22"/>
+                <w:shd w:val="clear" w:color="auto" w:fill="FFFFFF"/>
+              </w:rPr>
+              <w:t xml:space="preserve"> code generator </w:t>
+            </w:r>
+            <w:r>
+              <w:rPr>
+                <w:rFonts w:cs="Segoe UI"/>
+                <w:i w:val="0"/>
+                <w:color w:val="212121"/>
+                <w:sz w:val="22"/>
+                <w:szCs w:val="22"/>
+                <w:shd w:val="clear" w:color="auto" w:fill="FFFFFF"/>
+              </w:rPr>
+              <w:t>of</w:t>
+            </w:r>
+            <w:r>
+              <w:rPr>
+                <w:rFonts w:cs="Segoe UI"/>
+                <w:i w:val="0"/>
+                <w:color w:val="212121"/>
+                <w:sz w:val="22"/>
+                <w:szCs w:val="22"/>
+                <w:shd w:val="clear" w:color="auto" w:fill="FFFFFF"/>
+              </w:rPr>
+              <w:t xml:space="preserve"> source with ANTLR</w:t>
+            </w:r>
+          </w:p>
+          <w:p>
+            <w:pPr>
+              <w:pStyle w:val="Location"/>
+              <w:spacing w:before="0"/>
+              <w:ind w:left="480"/>
+              <w:rPr>
+                <w:i w:val="0"/>
               </w:rPr>
             </w:pPr>
           </w:p>
@@ -618,6 +654,7 @@
                 <w:szCs w:val="22"/>
               </w:rPr>
             </w:pPr>
+            <w:proofErr w:type="spellStart"/>
             <w:r>
               <w:rPr>
                 <w:b/>
@@ -625,8 +662,9 @@
                 <w:sz w:val="22"/>
                 <w:szCs w:val="22"/>
               </w:rPr>
-              <w:t xml:space="preserve">Software </w:t>
-            </w:r>
+              <w:t>Tyemill</w:t>
+            </w:r>
+            <w:proofErr w:type="spellEnd"/>
             <w:r>
               <w:rPr>
                 <w:b/>
@@ -634,43 +672,10 @@
                 <w:sz w:val="22"/>
                 <w:szCs w:val="22"/>
               </w:rPr>
-              <w:t xml:space="preserve">Engineer Intern, </w:t>
-            </w:r>
-            <w:proofErr w:type="spellStart"/>
-            <w:r>
-              <w:rPr>
-                <w:b/>
-                <w:i w:val="0"/>
-                <w:sz w:val="22"/>
-                <w:szCs w:val="22"/>
-              </w:rPr>
-              <w:t>Tyemill</w:t>
-            </w:r>
-            <w:proofErr w:type="spellEnd"/>
-            <w:r>
-              <w:rPr>
-                <w:b/>
-                <w:i w:val="0"/>
-                <w:sz w:val="22"/>
-                <w:szCs w:val="22"/>
-              </w:rPr>
-              <w:t xml:space="preserve"> (Seattle, </w:t>
-            </w:r>
-            <w:proofErr w:type="gramStart"/>
-            <w:r>
-              <w:rPr>
-                <w:b/>
-                <w:i w:val="0"/>
-                <w:sz w:val="22"/>
-                <w:szCs w:val="22"/>
-              </w:rPr>
-              <w:t xml:space="preserve">WA)   </w:t>
-            </w:r>
-            <w:proofErr w:type="gramEnd"/>
-            <w:r>
-              <w:rPr>
-                <w:b/>
-                <w:i w:val="0"/>
+              <w:t xml:space="preserve"> (Seattle, WA)         </w:t>
+            </w:r>
+            <w:r>
+              <w:rPr>
                 <w:sz w:val="22"/>
                 <w:szCs w:val="22"/>
               </w:rPr>
@@ -681,13 +686,6 @@
                 <w:sz w:val="22"/>
                 <w:szCs w:val="22"/>
               </w:rPr>
-              <w:t xml:space="preserve">      </w:t>
-            </w:r>
-            <w:r>
-              <w:rPr>
-                <w:sz w:val="22"/>
-                <w:szCs w:val="22"/>
-              </w:rPr>
               <w:t xml:space="preserve">       </w:t>
             </w:r>
             <w:r>
@@ -736,7 +734,21 @@
                 <w:sz w:val="22"/>
                 <w:szCs w:val="22"/>
               </w:rPr>
-              <w:t xml:space="preserve">                                 </w:t>
+              <w:t xml:space="preserve">                                </w:t>
+            </w:r>
+            <w:r>
+              <w:rPr>
+                <w:sz w:val="22"/>
+                <w:szCs w:val="22"/>
+              </w:rPr>
+              <w:t xml:space="preserve">                                          </w:t>
+            </w:r>
+            <w:r>
+              <w:rPr>
+                <w:sz w:val="22"/>
+                <w:szCs w:val="22"/>
+              </w:rPr>
+              <w:t xml:space="preserve"> </w:t>
             </w:r>
             <w:r>
               <w:rPr>
@@ -758,70 +770,116 @@
           <w:p>
             <w:pPr>
               <w:pStyle w:val="Location"/>
-              <w:numPr>
-                <w:ilvl w:val="0"/>
-                <w:numId w:val="16"/>
-              </w:numPr>
               <w:spacing w:before="0"/>
-              <w:rPr>
-                <w:i w:val="0"/>
+              <w:ind w:left="480"/>
+              <w:rPr>
+                <w:i w:val="0"/>
+                <w:sz w:val="22"/>
+                <w:szCs w:val="22"/>
               </w:rPr>
             </w:pPr>
             <w:r>
               <w:rPr>
-                <w:i w:val="0"/>
-              </w:rPr>
-              <w:t>Developed f</w:t>
-            </w:r>
-            <w:r>
-              <w:rPr>
-                <w:i w:val="0"/>
-              </w:rPr>
-              <w:t xml:space="preserve">ull-stack web application with Ruby on Rails framework </w:t>
+                <w:b/>
+                <w:i w:val="0"/>
+                <w:sz w:val="22"/>
+                <w:szCs w:val="22"/>
+              </w:rPr>
+              <w:t xml:space="preserve">Software </w:t>
+            </w:r>
+            <w:r>
+              <w:rPr>
+                <w:b/>
+                <w:i w:val="0"/>
+                <w:sz w:val="22"/>
+                <w:szCs w:val="22"/>
+              </w:rPr>
+              <w:t>Engineer Intern</w:t>
             </w:r>
           </w:p>
           <w:p>
             <w:pPr>
               <w:pStyle w:val="Location"/>
-              <w:numPr>
-                <w:ilvl w:val="0"/>
-                <w:numId w:val="16"/>
-              </w:numPr>
               <w:spacing w:before="0"/>
-              <w:rPr>
-                <w:i w:val="0"/>
+              <w:ind w:left="720"/>
+              <w:rPr>
+                <w:i w:val="0"/>
+                <w:sz w:val="22"/>
+                <w:szCs w:val="22"/>
               </w:rPr>
             </w:pPr>
             <w:r>
               <w:rPr>
                 <w:i w:val="0"/>
-              </w:rPr>
-              <w:t>Improved p</w:t>
-            </w:r>
-            <w:r>
-              <w:rPr>
-                <w:i w:val="0"/>
-              </w:rPr>
-              <w:t xml:space="preserve">erformance of </w:t>
-            </w:r>
-            <w:r>
-              <w:rPr>
-                <w:i w:val="0"/>
-              </w:rPr>
-              <w:t xml:space="preserve">database </w:t>
-            </w:r>
-            <w:r>
-              <w:rPr>
-                <w:i w:val="0"/>
-              </w:rPr>
-              <w:t>operations using eager loading</w:t>
+                <w:sz w:val="22"/>
+                <w:szCs w:val="22"/>
+              </w:rPr>
+              <w:t>Developed full-stack web applicati</w:t>
+            </w:r>
+            <w:r>
+              <w:rPr>
+                <w:i w:val="0"/>
+                <w:sz w:val="22"/>
+                <w:szCs w:val="22"/>
+              </w:rPr>
+              <w:t>on with Ruby on Rails framework</w:t>
+            </w:r>
+          </w:p>
+          <w:p>
+            <w:pPr>
+              <w:pStyle w:val="Location"/>
+              <w:spacing w:before="0"/>
+              <w:ind w:left="1440"/>
+              <w:rPr>
+                <w:i w:val="0"/>
+              </w:rPr>
+            </w:pPr>
+            <w:r>
+              <w:rPr>
+                <w:i w:val="0"/>
+                <w:sz w:val="22"/>
+                <w:szCs w:val="22"/>
+              </w:rPr>
+              <w:t xml:space="preserve">Improved performance of database operations using </w:t>
+            </w:r>
+            <w:r>
+              <w:rPr>
+                <w:i w:val="0"/>
+                <w:sz w:val="22"/>
+                <w:szCs w:val="22"/>
+              </w:rPr>
+              <w:t xml:space="preserve">persistent layer </w:t>
+            </w:r>
+            <w:r>
+              <w:rPr>
+                <w:i w:val="0"/>
+                <w:sz w:val="22"/>
+                <w:szCs w:val="22"/>
+              </w:rPr>
+              <w:t>by</w:t>
+            </w:r>
+            <w:r>
+              <w:rPr>
+                <w:i w:val="0"/>
+                <w:sz w:val="22"/>
+                <w:szCs w:val="22"/>
+              </w:rPr>
+              <w:t xml:space="preserve"> </w:t>
+            </w:r>
+            <w:r>
+              <w:rPr>
+                <w:i w:val="0"/>
+                <w:sz w:val="22"/>
+                <w:szCs w:val="22"/>
+              </w:rPr>
+              <w:t>eager loading</w:t>
             </w:r>
           </w:p>
         </w:tc>
       </w:tr>
       <w:tr>
         <w:trPr>
-          <w:trHeight w:val="4454"/>
+          <w:trHeight w:val="2217"/>
         </w:trPr>
         <w:tc>
           <w:tcPr>
@@ -862,14 +920,78 @@
                 <w:szCs w:val="18"/>
               </w:rPr>
             </w:pPr>
-            <w:r>
+          </w:p>
+          <w:p>
+            <w:pPr>
+              <w:pStyle w:val="Heading2"/>
               <w:rPr>
                 <w:rFonts w:ascii="Garamond" w:hAnsi="Garamond"/>
                 <w:color w:val="auto"/>
-                <w:sz w:val="18"/>
-                <w:szCs w:val="18"/>
+                <w:sz w:val="24"/>
+                <w:szCs w:val="24"/>
+              </w:rPr>
+            </w:pPr>
+            <w:r>
+              <w:rPr>
+                <w:rFonts w:ascii="Garamond" w:hAnsi="Garamond"/>
+                <w:color w:val="auto"/>
+                <w:sz w:val="24"/>
+                <w:szCs w:val="24"/>
               </w:rPr>
               <w:t>Education</w:t>
+            </w:r>
+          </w:p>
+          <w:p/>
+          <w:p>
+            <w:pPr>
+              <w:pStyle w:val="Education"/>
+              <w:spacing w:before="0"/>
+              <w:ind w:right="176"/>
+              <w:rPr>
+                <w:i w:val="0"/>
+                <w:sz w:val="22"/>
+                <w:szCs w:val="22"/>
+              </w:rPr>
+            </w:pPr>
+            <w:r>
+              <w:rPr>
+                <w:i w:val="0"/>
+                <w:sz w:val="22"/>
+                <w:szCs w:val="22"/>
+              </w:rPr>
+              <w:t xml:space="preserve">      University of Washington</w:t>
+            </w:r>
+            <w:r>
+              <w:rPr>
+                <w:i w:val="0"/>
+                <w:sz w:val="22"/>
+                <w:szCs w:val="22"/>
+              </w:rPr>
+              <w:t xml:space="preserve"> (WA)</w:t>
+            </w:r>
+            <w:r>
+              <w:rPr>
+                <w:i w:val="0"/>
+                <w:sz w:val="22"/>
+                <w:szCs w:val="22"/>
+              </w:rPr>
+              <w:t xml:space="preserve">  </w:t>
+            </w:r>
+            <w:r>
+              <w:rPr>
+                <w:i w:val="0"/>
+                <w:sz w:val="22"/>
+                <w:szCs w:val="22"/>
+              </w:rPr>
+              <w:t xml:space="preserve">              </w:t>
+            </w:r>
+            <w:r>
+              <w:rPr>
+                <w:i w:val="0"/>
+                <w:sz w:val="22"/>
+                <w:szCs w:val="22"/>
+              </w:rPr>
+              <w:t xml:space="preserve">                                                                                   </w:t>
             </w:r>
           </w:p>
           <w:p>
@@ -878,6 +1000,7 @@
               <w:spacing w:before="0"/>
               <w:ind w:right="176"/>
               <w:rPr>
+                <w:b w:val="0"/>
                 <w:i w:val="0"/>
                 <w:sz w:val="22"/>
                 <w:szCs w:val="22"/>
@@ -885,44 +1008,12 @@
             </w:pPr>
             <w:r>
               <w:rPr>
-                <w:i w:val="0"/>
-                <w:sz w:val="22"/>
-                <w:szCs w:val="22"/>
-              </w:rPr>
-              <w:t xml:space="preserve">      University of Washington                                                                                                                 </w:t>
-            </w:r>
-          </w:p>
-          <w:p>
-            <w:pPr>
-              <w:pStyle w:val="Education"/>
-              <w:spacing w:before="0"/>
-              <w:ind w:right="176"/>
-              <w:rPr>
                 <w:b w:val="0"/>
                 <w:i w:val="0"/>
                 <w:sz w:val="22"/>
                 <w:szCs w:val="22"/>
               </w:rPr>
-            </w:pPr>
-            <w:proofErr w:type="gramStart"/>
-            <w:r>
-              <w:rPr>
-                <w:b w:val="0"/>
-                <w:i w:val="0"/>
-                <w:sz w:val="22"/>
-                <w:szCs w:val="22"/>
-              </w:rPr>
-              <w:t>Master in Computer Science</w:t>
-            </w:r>
-            <w:proofErr w:type="gramEnd"/>
-            <w:r>
-              <w:rPr>
-                <w:b w:val="0"/>
-                <w:i w:val="0"/>
-                <w:sz w:val="22"/>
-                <w:szCs w:val="22"/>
-              </w:rPr>
-              <w:t xml:space="preserve"> and Software Engineering                                                                                             </w:t>
+              <w:t xml:space="preserve">Master in Computer Science and Software Engineering                                                                                             </w:t>
             </w:r>
             <w:r>
               <w:rPr>
@@ -955,7 +1046,6 @@
                 <w:szCs w:val="22"/>
               </w:rPr>
             </w:pPr>
-            <w:proofErr w:type="gramStart"/>
             <w:r>
               <w:rPr>
                 <w:b w:val="0"/>
@@ -963,9 +1053,8 @@
                 <w:sz w:val="22"/>
                 <w:szCs w:val="22"/>
               </w:rPr>
-              <w:t>Bachelor in Mathematics</w:t>
-            </w:r>
-            <w:proofErr w:type="gramEnd"/>
+              <w:t xml:space="preserve">Bachelor in Mathematics                                                                                                                                            </w:t>
+            </w:r>
             <w:r>
               <w:rPr>
                 <w:b w:val="0"/>
@@ -973,7 +1062,7 @@
                 <w:sz w:val="22"/>
                 <w:szCs w:val="22"/>
               </w:rPr>
-              <w:t xml:space="preserve">                                                                                                                                            </w:t>
+              <w:t xml:space="preserve">                  </w:t>
             </w:r>
             <w:r>
               <w:rPr>
@@ -982,251 +1071,7 @@
                 <w:sz w:val="22"/>
                 <w:szCs w:val="22"/>
               </w:rPr>
-              <w:t xml:space="preserve">                  </w:t>
-            </w:r>
-            <w:r>
-              <w:rPr>
-                <w:b w:val="0"/>
-                <w:i w:val="0"/>
-                <w:sz w:val="22"/>
-                <w:szCs w:val="22"/>
-              </w:rPr>
               <w:t>Mar 14</w:t>
-            </w:r>
-          </w:p>
-          <w:p>
-            <w:pPr>
-              <w:pStyle w:val="Education"/>
-              <w:spacing w:before="0"/>
-              <w:rPr>
-                <w:b w:val="0"/>
-                <w:i w:val="0"/>
-                <w:sz w:val="22"/>
-                <w:szCs w:val="22"/>
-              </w:rPr>
-            </w:pPr>
-            <w:r>
-              <w:rPr>
-                <w:b w:val="0"/>
-                <w:i w:val="0"/>
-                <w:sz w:val="22"/>
-                <w:szCs w:val="22"/>
-                <w:u w:val="single"/>
-              </w:rPr>
-              <w:t>Relevant coursework:</w:t>
-            </w:r>
-            <w:r>
-              <w:rPr>
-                <w:b w:val="0"/>
-                <w:i w:val="0"/>
-                <w:sz w:val="22"/>
-                <w:szCs w:val="22"/>
-              </w:rPr>
-              <w:t xml:space="preserve"> object-oriented programming, data structures and algorithms, systems programming, distributed computing, parallel programming, cryptography and data assurance, software architecture, software management, software development processes, software modeling, test and quality assurance, evaluating software design, research methods in software development</w:t>
-            </w:r>
-          </w:p>
-          <w:p>
-            <w:pPr>
-              <w:pStyle w:val="Education"/>
-              <w:spacing w:before="0"/>
-              <w:rPr>
-                <w:b w:val="0"/>
-                <w:i w:val="0"/>
-                <w:sz w:val="22"/>
-                <w:szCs w:val="22"/>
-                <w:u w:val="single"/>
-              </w:rPr>
-            </w:pPr>
-          </w:p>
-          <w:p>
-            <w:pPr>
-              <w:pStyle w:val="Education"/>
-              <w:spacing w:before="0"/>
-              <w:rPr>
-                <w:b w:val="0"/>
-                <w:i w:val="0"/>
-                <w:sz w:val="22"/>
-                <w:szCs w:val="22"/>
-              </w:rPr>
-            </w:pPr>
-            <w:r>
-              <w:rPr>
-                <w:b w:val="0"/>
-                <w:i w:val="0"/>
-                <w:sz w:val="22"/>
-                <w:szCs w:val="22"/>
-                <w:u w:val="single"/>
-              </w:rPr>
-              <w:t>Capstone</w:t>
-            </w:r>
-            <w:r>
-              <w:rPr>
-                <w:b w:val="0"/>
-                <w:i w:val="0"/>
-                <w:sz w:val="22"/>
-                <w:szCs w:val="22"/>
-              </w:rPr>
-              <w:t xml:space="preserve">: Developed a robust and secure network protocol for distributed system based on mobile </w:t>
-            </w:r>
-            <w:proofErr w:type="gramStart"/>
-            <w:r>
-              <w:rPr>
-                <w:b w:val="0"/>
-                <w:i w:val="0"/>
-                <w:sz w:val="22"/>
-                <w:szCs w:val="22"/>
-              </w:rPr>
-              <w:t>agents</w:t>
-            </w:r>
-            <w:proofErr w:type="gramEnd"/>
-            <w:r>
-              <w:rPr>
-                <w:b w:val="0"/>
-                <w:i w:val="0"/>
-                <w:sz w:val="22"/>
-                <w:szCs w:val="22"/>
-              </w:rPr>
-              <w:t xml:space="preserve"> concept, with time performance improvement using elliptic curve cryptography</w:t>
-            </w:r>
-            <w:r>
-              <w:rPr>
-                <w:b w:val="0"/>
-                <w:i w:val="0"/>
-                <w:sz w:val="22"/>
-                <w:szCs w:val="22"/>
-              </w:rPr>
-              <w:t xml:space="preserve"> (</w:t>
-            </w:r>
-            <w:r>
-              <w:rPr>
-                <w:b w:val="0"/>
-                <w:i w:val="0"/>
-                <w:sz w:val="22"/>
-                <w:szCs w:val="22"/>
-              </w:rPr>
-              <w:t xml:space="preserve">distributed computing, cryptography, RMI, JCE, JEE </w:t>
-            </w:r>
-            <w:r>
-              <w:rPr>
-                <w:b w:val="0"/>
-                <w:i w:val="0"/>
-                <w:sz w:val="22"/>
-                <w:szCs w:val="22"/>
-              </w:rPr>
-              <w:t>–</w:t>
-            </w:r>
-            <w:r>
-              <w:rPr>
-                <w:b w:val="0"/>
-                <w:i w:val="0"/>
-                <w:sz w:val="22"/>
-                <w:szCs w:val="22"/>
-              </w:rPr>
-              <w:t xml:space="preserve"> Java</w:t>
-            </w:r>
-            <w:r>
-              <w:rPr>
-                <w:b w:val="0"/>
-                <w:i w:val="0"/>
-                <w:sz w:val="22"/>
-                <w:szCs w:val="22"/>
-              </w:rPr>
-              <w:t>)</w:t>
-            </w:r>
-          </w:p>
-          <w:p>
-            <w:pPr>
-              <w:pStyle w:val="Education"/>
-              <w:spacing w:before="0"/>
-              <w:rPr>
-                <w:b w:val="0"/>
-                <w:i w:val="0"/>
-                <w:sz w:val="22"/>
-                <w:szCs w:val="22"/>
-                <w:u w:val="single"/>
-              </w:rPr>
-            </w:pPr>
-          </w:p>
-          <w:p>
-            <w:pPr>
-              <w:pStyle w:val="Education"/>
-              <w:spacing w:before="0"/>
-              <w:rPr>
-                <w:b w:val="0"/>
-                <w:i w:val="0"/>
-                <w:sz w:val="22"/>
-                <w:szCs w:val="22"/>
-                <w:u w:val="single"/>
-              </w:rPr>
-            </w:pPr>
-            <w:r>
-              <w:rPr>
-                <w:b w:val="0"/>
-                <w:i w:val="0"/>
-                <w:sz w:val="22"/>
-                <w:szCs w:val="22"/>
-                <w:u w:val="single"/>
-              </w:rPr>
-              <w:t>Relevant Projects:</w:t>
-            </w:r>
-            <w:r>
-              <w:rPr>
-                <w:b w:val="0"/>
-                <w:i w:val="0"/>
-                <w:sz w:val="22"/>
-                <w:szCs w:val="22"/>
-                <w:u w:val="single"/>
-              </w:rPr>
-              <w:t xml:space="preserve"> </w:t>
-            </w:r>
-            <w:r>
-              <w:rPr>
-                <w:b w:val="0"/>
-                <w:i w:val="0"/>
-                <w:sz w:val="22"/>
-                <w:szCs w:val="22"/>
-              </w:rPr>
-              <w:t>Improved performance of an inversed indexing program using a batch process to sort by keyword – parallel computing, MapReduce – Java</w:t>
-            </w:r>
-          </w:p>
-          <w:p>
-            <w:pPr>
-              <w:spacing w:after="0" w:line="240" w:lineRule="auto"/>
-              <w:rPr>
-                <w:rFonts w:ascii="Garamond" w:hAnsi="Garamond"/>
-                <w:color w:val="auto"/>
-                <w:sz w:val="22"/>
-                <w:szCs w:val="22"/>
-              </w:rPr>
-            </w:pPr>
-            <w:r>
-              <w:rPr>
-                <w:rFonts w:ascii="Garamond" w:hAnsi="Garamond"/>
-                <w:color w:val="auto"/>
-                <w:sz w:val="22"/>
-                <w:szCs w:val="22"/>
-              </w:rPr>
-              <w:t>Improved computation time speed up of a 2D graphical wave diffusion program by parallelizing with 4 computing nodes and 4 threads – parallel computing, OpenMP, MPI - C++</w:t>
-            </w:r>
-          </w:p>
-          <w:p>
-            <w:pPr>
-              <w:spacing w:after="0" w:line="240" w:lineRule="auto"/>
-              <w:rPr>
-                <w:rFonts w:ascii="Garamond" w:hAnsi="Garamond"/>
-                <w:color w:val="auto"/>
-                <w:sz w:val="22"/>
-                <w:szCs w:val="22"/>
-              </w:rPr>
-            </w:pPr>
-            <w:r>
-              <w:rPr>
-                <w:rFonts w:ascii="Garamond" w:hAnsi="Garamond"/>
-                <w:color w:val="auto"/>
-                <w:sz w:val="22"/>
-                <w:szCs w:val="22"/>
-              </w:rPr>
-              <w:t>Implemented a real-time code analysis graphical tool of version control system with responsive interface (publisher/subscriber) – JavaFX, MongoDB – Java</w:t>
             </w:r>
           </w:p>
         </w:tc>
@@ -1266,15 +1111,51 @@
                 <w:szCs w:val="18"/>
               </w:rPr>
             </w:pPr>
-            <w:r>
+          </w:p>
+          <w:p>
+            <w:pPr>
+              <w:pStyle w:val="ResumeText"/>
+              <w:ind w:right="15"/>
               <w:rPr>
                 <w:rFonts w:ascii="Garamond" w:hAnsi="Garamond"/>
                 <w:b/>
                 <w:color w:val="auto"/>
+                <w:sz w:val="24"/>
+                <w:szCs w:val="24"/>
+              </w:rPr>
+            </w:pPr>
+            <w:r>
+              <w:rPr>
+                <w:rFonts w:ascii="Garamond" w:hAnsi="Garamond"/>
+                <w:b/>
+                <w:color w:val="auto"/>
+                <w:sz w:val="24"/>
+                <w:szCs w:val="24"/>
+              </w:rPr>
+              <w:t xml:space="preserve">EXPERIENCE             </w:t>
+            </w:r>
+          </w:p>
+          <w:p>
+            <w:pPr>
+              <w:pStyle w:val="ResumeText"/>
+              <w:ind w:right="15"/>
+              <w:rPr>
+                <w:rFonts w:ascii="Garamond" w:hAnsi="Garamond"/>
+                <w:b/>
+                <w:color w:val="auto"/>
                 <w:sz w:val="18"/>
                 <w:szCs w:val="18"/>
               </w:rPr>
-              <w:t xml:space="preserve">EXPERIENCE                                 </w:t>
+            </w:pPr>
+            <w:r>
+              <w:rPr>
+                <w:rFonts w:ascii="Garamond" w:hAnsi="Garamond"/>
+                <w:b/>
+                <w:color w:val="auto"/>
+                <w:sz w:val="18"/>
+                <w:szCs w:val="18"/>
+              </w:rPr>
+              <w:t xml:space="preserve">                    </w:t>
             </w:r>
           </w:p>
           <w:p>
@@ -1352,7 +1233,17 @@
                 <w:sz w:val="22"/>
                 <w:szCs w:val="22"/>
               </w:rPr>
-              <w:t xml:space="preserve">       Experience with </w:t>
+              <w:t xml:space="preserve">       </w:t>
+            </w:r>
+            <w:r>
+              <w:rPr>
+                <w:rFonts w:ascii="Garamond" w:eastAsia="Times New Roman" w:hAnsi="Garamond" w:cs="Times New Roman"/>
+                <w:color w:val="auto"/>
+                <w:kern w:val="0"/>
+                <w:sz w:val="22"/>
+                <w:szCs w:val="22"/>
+              </w:rPr>
+              <w:t xml:space="preserve">Experience with </w:t>
             </w:r>
             <w:r>
               <w:rPr>
@@ -1416,8 +1307,20 @@
                 <w:sz w:val="22"/>
                 <w:szCs w:val="22"/>
               </w:rPr>
-              <w:t>, NoSQL (MongoDB, DynamoDB)</w:t>
-            </w:r>
+              <w:t xml:space="preserve">, </w:t>
+            </w:r>
+            <w:proofErr w:type="spellStart"/>
+            <w:r>
+              <w:rPr>
+                <w:rFonts w:ascii="Garamond" w:eastAsia="Times New Roman" w:hAnsi="Garamond" w:cs="Times New Roman"/>
+                <w:color w:val="auto"/>
+                <w:kern w:val="0"/>
+                <w:sz w:val="22"/>
+                <w:szCs w:val="22"/>
+              </w:rPr>
+              <w:t>NoSQL</w:t>
+            </w:r>
+            <w:proofErr w:type="spellEnd"/>
           </w:p>
           <w:p>
             <w:pPr>
@@ -1484,7 +1387,39 @@
                 <w:sz w:val="22"/>
                 <w:szCs w:val="22"/>
               </w:rPr>
-              <w:t xml:space="preserve">                                                                       Oracle Virtual Box, VMWare, Docker</w:t>
+              <w:t xml:space="preserve">                                                                   </w:t>
+            </w:r>
+            <w:r>
+              <w:rPr>
+                <w:rFonts w:ascii="Garamond" w:eastAsia="Times New Roman" w:hAnsi="Garamond" w:cs="Times New Roman"/>
+                <w:color w:val="auto"/>
+                <w:kern w:val="0"/>
+                <w:sz w:val="22"/>
+                <w:szCs w:val="22"/>
+              </w:rPr>
+              <w:t xml:space="preserve">    </w:t>
+            </w:r>
+            <w:proofErr w:type="spellStart"/>
+            <w:r>
+              <w:rPr>
+                <w:rFonts w:ascii="Garamond" w:eastAsia="Times New Roman" w:hAnsi="Garamond" w:cs="Times New Roman"/>
+                <w:color w:val="auto"/>
+                <w:kern w:val="0"/>
+                <w:sz w:val="22"/>
+                <w:szCs w:val="22"/>
+              </w:rPr>
+              <w:t>Docker</w:t>
+            </w:r>
+            <w:proofErr w:type="spellEnd"/>
+            <w:r>
+              <w:rPr>
+                <w:rFonts w:ascii="Garamond" w:eastAsia="Times New Roman" w:hAnsi="Garamond" w:cs="Times New Roman"/>
+                <w:color w:val="auto"/>
+                <w:kern w:val="0"/>
+                <w:sz w:val="22"/>
+                <w:szCs w:val="22"/>
+              </w:rPr>
+              <w:t>, Oracle Virtual Box, VMWare</w:t>
             </w:r>
           </w:p>
           <w:p>
@@ -1508,7 +1443,17 @@
                 <w:sz w:val="22"/>
                 <w:szCs w:val="22"/>
               </w:rPr>
-              <w:t xml:space="preserve">                                                                       AWS (EC2, ECS, EBS, Lambda, Batch, S3, RDS, API gateway, SQS, SNS)</w:t>
+              <w:t xml:space="preserve">                                            </w:t>
+            </w:r>
+            <w:r>
+              <w:rPr>
+                <w:rFonts w:ascii="Garamond" w:eastAsia="Times New Roman" w:hAnsi="Garamond" w:cs="Times New Roman"/>
+                <w:color w:val="auto"/>
+                <w:kern w:val="0"/>
+                <w:sz w:val="22"/>
+                <w:szCs w:val="22"/>
+              </w:rPr>
+              <w:t xml:space="preserve">                           AWS</w:t>
             </w:r>
           </w:p>
           <w:p>
@@ -1524,26 +1469,6 @@
                 <w:szCs w:val="22"/>
               </w:rPr>
             </w:pPr>
-            <w:r>
-              <w:rPr>
-                <w:rFonts w:ascii="Garamond" w:eastAsia="Times New Roman" w:hAnsi="Garamond" w:cs="Times New Roman"/>
-                <w:color w:val="auto"/>
-                <w:kern w:val="0"/>
-                <w:sz w:val="22"/>
-                <w:szCs w:val="22"/>
-              </w:rPr>
-              <w:t xml:space="preserve">Experience:                          </w:t>
-            </w:r>
-            <w:r>
-              <w:rPr>
-                <w:rFonts w:ascii="Garamond" w:eastAsia="Times New Roman" w:hAnsi="Garamond" w:cs="Times New Roman"/>
-                <w:color w:val="auto"/>
-                <w:kern w:val="0"/>
-                <w:sz w:val="22"/>
-                <w:szCs w:val="22"/>
-              </w:rPr>
-              <w:t xml:space="preserve"> Full-stack web application</w:t>
-            </w:r>
           </w:p>
           <w:p>
             <w:pPr>
@@ -1566,7 +1491,57 @@
                 <w:sz w:val="22"/>
                 <w:szCs w:val="22"/>
               </w:rPr>
-              <w:t xml:space="preserve">                                             Cloud development and computing</w:t>
+              <w:t xml:space="preserve">Background:                         </w:t>
+            </w:r>
+            <w:r>
+              <w:rPr>
+                <w:rFonts w:ascii="Garamond" w:eastAsia="Times New Roman" w:hAnsi="Garamond" w:cs="Times New Roman"/>
+                <w:color w:val="auto"/>
+                <w:kern w:val="0"/>
+                <w:sz w:val="22"/>
+                <w:szCs w:val="22"/>
+              </w:rPr>
+              <w:t>C</w:t>
+            </w:r>
+            <w:r>
+              <w:rPr>
+                <w:rFonts w:ascii="Garamond" w:eastAsia="Times New Roman" w:hAnsi="Garamond" w:cs="Times New Roman"/>
+                <w:color w:val="auto"/>
+                <w:kern w:val="0"/>
+                <w:sz w:val="22"/>
+                <w:szCs w:val="22"/>
+              </w:rPr>
+              <w:t>loud development</w:t>
+            </w:r>
+            <w:r>
+              <w:rPr>
+                <w:rFonts w:ascii="Garamond" w:eastAsia="Times New Roman" w:hAnsi="Garamond" w:cs="Times New Roman"/>
+                <w:color w:val="auto"/>
+                <w:kern w:val="0"/>
+                <w:sz w:val="22"/>
+                <w:szCs w:val="22"/>
+              </w:rPr>
+              <w:t xml:space="preserve"> (b</w:t>
+            </w:r>
+            <w:r>
+              <w:rPr>
+                <w:rFonts w:ascii="Garamond" w:eastAsia="Times New Roman" w:hAnsi="Garamond" w:cs="Times New Roman"/>
+                <w:color w:val="auto"/>
+                <w:kern w:val="0"/>
+                <w:sz w:val="22"/>
+                <w:szCs w:val="22"/>
+              </w:rPr>
+              <w:t>ack-</w:t>
+            </w:r>
+            <w:r>
+              <w:rPr>
+                <w:rFonts w:ascii="Garamond" w:eastAsia="Times New Roman" w:hAnsi="Garamond" w:cs="Times New Roman"/>
+                <w:color w:val="auto"/>
+                <w:kern w:val="0"/>
+                <w:sz w:val="22"/>
+                <w:szCs w:val="22"/>
+              </w:rPr>
+              <w:t>end)</w:t>
             </w:r>
           </w:p>
           <w:p>
@@ -1590,7 +1565,17 @@
                 <w:sz w:val="22"/>
                 <w:szCs w:val="22"/>
               </w:rPr>
-              <w:t xml:space="preserve">                                             Applied cryptography and cyber security</w:t>
+              <w:t xml:space="preserve">                                             </w:t>
+            </w:r>
+            <w:r>
+              <w:rPr>
+                <w:rFonts w:ascii="Garamond" w:eastAsia="Times New Roman" w:hAnsi="Garamond" w:cs="Times New Roman"/>
+                <w:color w:val="auto"/>
+                <w:kern w:val="0"/>
+                <w:sz w:val="22"/>
+                <w:szCs w:val="22"/>
+              </w:rPr>
+              <w:t>Full-stack web application</w:t>
             </w:r>
           </w:p>
           <w:p>
@@ -1614,7 +1599,7 @@
                 <w:sz w:val="22"/>
                 <w:szCs w:val="22"/>
               </w:rPr>
-              <w:t xml:space="preserve">                                     </w:t>
+              <w:t xml:space="preserve">                                             </w:t>
             </w:r>
             <w:r>
               <w:rPr>
@@ -1624,7 +1609,17 @@
                 <w:sz w:val="22"/>
                 <w:szCs w:val="22"/>
               </w:rPr>
-              <w:t xml:space="preserve">        Computer networking and system administration</w:t>
+              <w:t>Project management and agile methodologies</w:t>
+            </w:r>
+            <w:r>
+              <w:rPr>
+                <w:rFonts w:ascii="Garamond" w:eastAsia="Times New Roman" w:hAnsi="Garamond" w:cs="Times New Roman"/>
+                <w:color w:val="auto"/>
+                <w:kern w:val="0"/>
+                <w:sz w:val="22"/>
+                <w:szCs w:val="22"/>
+              </w:rPr>
+              <w:t xml:space="preserve"> (scrum master)</w:t>
             </w:r>
           </w:p>
           <w:p>
@@ -1648,7 +1643,17 @@
                 <w:sz w:val="22"/>
                 <w:szCs w:val="22"/>
               </w:rPr>
-              <w:t xml:space="preserve">                                             Project management and software engineering</w:t>
+              <w:t xml:space="preserve">                                             Distributed and parallel </w:t>
+            </w:r>
+            <w:r>
+              <w:rPr>
+                <w:rFonts w:ascii="Garamond" w:eastAsia="Times New Roman" w:hAnsi="Garamond" w:cs="Times New Roman"/>
+                <w:color w:val="auto"/>
+                <w:kern w:val="0"/>
+                <w:sz w:val="22"/>
+                <w:szCs w:val="22"/>
+              </w:rPr>
+              <w:t>computing</w:t>
             </w:r>
           </w:p>
           <w:p>
@@ -1664,6 +1669,50 @@
                 <w:szCs w:val="22"/>
               </w:rPr>
             </w:pPr>
+            <w:r>
+              <w:rPr>
+                <w:rFonts w:ascii="Garamond" w:eastAsia="Times New Roman" w:hAnsi="Garamond" w:cs="Times New Roman"/>
+                <w:color w:val="auto"/>
+                <w:kern w:val="0"/>
+                <w:sz w:val="22"/>
+                <w:szCs w:val="22"/>
+              </w:rPr>
+              <w:t xml:space="preserve">                                             </w:t>
+            </w:r>
+            <w:r>
+              <w:rPr>
+                <w:rFonts w:ascii="Garamond" w:eastAsia="Times New Roman" w:hAnsi="Garamond" w:cs="Times New Roman"/>
+                <w:color w:val="auto"/>
+                <w:kern w:val="0"/>
+                <w:sz w:val="22"/>
+                <w:szCs w:val="22"/>
+              </w:rPr>
+              <w:t>Cyber security and applied cryptography</w:t>
+            </w:r>
+          </w:p>
+          <w:p>
+            <w:pPr>
+              <w:pStyle w:val="ResumeText"/>
+              <w:spacing w:before="0" w:line="0" w:lineRule="atLeast"/>
+              <w:ind w:right="1020"/>
+              <w:rPr>
+                <w:rFonts w:ascii="Garamond" w:eastAsia="Times New Roman" w:hAnsi="Garamond" w:cs="Times New Roman"/>
+                <w:color w:val="auto"/>
+                <w:kern w:val="0"/>
+                <w:sz w:val="22"/>
+                <w:szCs w:val="22"/>
+              </w:rPr>
+            </w:pPr>
+            <w:r>
+              <w:rPr>
+                <w:rFonts w:ascii="Garamond" w:eastAsia="Times New Roman" w:hAnsi="Garamond" w:cs="Times New Roman"/>
+                <w:color w:val="auto"/>
+                <w:kern w:val="0"/>
+                <w:sz w:val="22"/>
+                <w:szCs w:val="22"/>
+              </w:rPr>
+              <w:t xml:space="preserve">                                             </w:t>
+            </w:r>
           </w:p>
           <w:p>
             <w:pPr>
@@ -1700,7 +1749,34 @@
                 <w:sz w:val="22"/>
                 <w:szCs w:val="22"/>
               </w:rPr>
-              <w:t xml:space="preserve"> and authorized to work in the US with security clearance</w:t>
+              <w:t xml:space="preserve"> and authorized to work in the US </w:t>
+            </w:r>
+            <w:r>
+              <w:rPr>
+                <w:rFonts w:ascii="Garamond" w:hAnsi="Garamond"/>
+                <w:color w:val="auto"/>
+                <w:sz w:val="22"/>
+                <w:szCs w:val="22"/>
+              </w:rPr>
+              <w:t xml:space="preserve">(eligible for </w:t>
+            </w:r>
+            <w:r>
+              <w:rPr>
+                <w:rFonts w:ascii="Garamond" w:hAnsi="Garamond"/>
+                <w:color w:val="auto"/>
+                <w:sz w:val="22"/>
+                <w:szCs w:val="22"/>
+              </w:rPr>
+              <w:t>security clearance</w:t>
+            </w:r>
+            <w:r>
+              <w:rPr>
+                <w:rFonts w:ascii="Garamond" w:hAnsi="Garamond"/>
+                <w:color w:val="auto"/>
+                <w:sz w:val="22"/>
+                <w:szCs w:val="22"/>
+              </w:rPr>
+              <w:t>)</w:t>
             </w:r>
           </w:p>
           <w:p>
@@ -1720,7 +1796,7 @@
                 <w:sz w:val="22"/>
                 <w:szCs w:val="22"/>
               </w:rPr>
-              <w:t xml:space="preserve">                            P</w:t>
+              <w:t xml:space="preserve">                            </w:t>
             </w:r>
             <w:r>
               <w:rPr>
@@ -1729,7 +1805,7 @@
                 <w:sz w:val="22"/>
                 <w:szCs w:val="22"/>
               </w:rPr>
-              <w:t xml:space="preserve">roficiency with French, and intermediate in </w:t>
+              <w:t xml:space="preserve">            </w:t>
             </w:r>
             <w:r>
               <w:rPr>
@@ -1738,7 +1814,7 @@
                 <w:sz w:val="22"/>
                 <w:szCs w:val="22"/>
               </w:rPr>
-              <w:t xml:space="preserve">Vietnamese and </w:t>
+              <w:t>P</w:t>
             </w:r>
             <w:r>
               <w:rPr>
@@ -1747,6 +1823,24 @@
                 <w:sz w:val="22"/>
                 <w:szCs w:val="22"/>
               </w:rPr>
+              <w:t>roficiency w</w:t>
+            </w:r>
+            <w:r>
+              <w:rPr>
+                <w:rFonts w:ascii="Garamond" w:hAnsi="Garamond"/>
+                <w:color w:val="auto"/>
+                <w:sz w:val="22"/>
+                <w:szCs w:val="22"/>
+              </w:rPr>
+              <w:t xml:space="preserve">ith French, and intermediate in </w:t>
+            </w:r>
+            <w:r>
+              <w:rPr>
+                <w:rFonts w:ascii="Garamond" w:hAnsi="Garamond"/>
+                <w:color w:val="auto"/>
+                <w:sz w:val="22"/>
+                <w:szCs w:val="22"/>
+              </w:rPr>
               <w:t>Spanish</w:t>
             </w:r>
             <w:r>
@@ -1756,9 +1850,8 @@
                 <w:sz w:val="22"/>
                 <w:szCs w:val="22"/>
               </w:rPr>
-              <w:t xml:space="preserve">                   </w:t>
-            </w:r>
-            <w:proofErr w:type="gramStart"/>
+              <w:t xml:space="preserve"> and Vietnamese</w:t>
+            </w:r>
             <w:r>
               <w:rPr>
                 <w:rFonts w:ascii="Garamond" w:hAnsi="Garamond"/>
@@ -1766,9 +1859,8 @@
                 <w:sz w:val="22"/>
                 <w:szCs w:val="22"/>
               </w:rPr>
-              <w:t xml:space="preserve">   [</w:t>
-            </w:r>
-            <w:proofErr w:type="gramEnd"/>
+              <w:t xml:space="preserve">                      [</w:t>
+            </w:r>
             <w:hyperlink r:id="rId11" w:history="1">
               <w:r>
                 <w:rPr>
@@ -1845,61 +1937,7 @@
               <w:sz w:val="22"/>
               <w:szCs w:val="22"/>
             </w:rPr>
-            <w:t>Huy, DO | +1-(</w:t>
-          </w:r>
-          <w:r>
-            <w:rPr>
-              <w:rFonts w:ascii="Garamond" w:hAnsi="Garamond"/>
-              <w:color w:val="auto"/>
-              <w:sz w:val="22"/>
-              <w:szCs w:val="22"/>
-            </w:rPr>
-            <w:t>206</w:t>
-          </w:r>
-          <w:r>
-            <w:rPr>
-              <w:rFonts w:ascii="Garamond" w:hAnsi="Garamond"/>
-              <w:color w:val="auto"/>
-              <w:sz w:val="22"/>
-              <w:szCs w:val="22"/>
-            </w:rPr>
-            <w:t>)-</w:t>
-          </w:r>
-          <w:r>
-            <w:rPr>
-              <w:rFonts w:ascii="Garamond" w:hAnsi="Garamond"/>
-              <w:color w:val="auto"/>
-              <w:sz w:val="22"/>
-              <w:szCs w:val="22"/>
-            </w:rPr>
-            <w:t>866</w:t>
-          </w:r>
-          <w:r>
-            <w:rPr>
-              <w:rFonts w:ascii="Garamond" w:hAnsi="Garamond"/>
-              <w:color w:val="auto"/>
-              <w:sz w:val="22"/>
-              <w:szCs w:val="22"/>
-            </w:rPr>
-            <w:t>-</w:t>
-          </w:r>
-          <w:r>
-            <w:rPr>
-              <w:rFonts w:ascii="Garamond" w:hAnsi="Garamond"/>
-              <w:color w:val="auto"/>
-              <w:sz w:val="22"/>
-              <w:szCs w:val="22"/>
-            </w:rPr>
-            <w:t>6589</w:t>
-          </w:r>
-          <w:r>
-            <w:rPr>
-              <w:rFonts w:ascii="Garamond" w:hAnsi="Garamond"/>
-              <w:color w:val="auto"/>
-              <w:sz w:val="22"/>
-              <w:szCs w:val="22"/>
-            </w:rPr>
-            <w:t xml:space="preserve"> | DUCHUYdo.DDH@GMAIL.COM</w:t>
+            <w:t>Huy, DO | DUCHUYdo.DDH@GMAIL.COM</w:t>
           </w:r>
         </w:sdtContent>
       </w:sdt>
@@ -1930,7 +1968,7 @@
 </file>
 
 <file path=word/endnotes.xml><?xml version="1.0" encoding="utf-8"?>
-<w:endnotes xmlns:wpc="http://schemas.microsoft.com/office/word/2010/wordprocessingCanvas" xmlns:cx="http://schemas.microsoft.com/office/drawing/2014/chartex" xmlns:cx1="http://schemas.microsoft.com/office/drawing/2015/9/8/chartex" xmlns:cx2="http://schemas.microsoft.com/office/drawing/2015/10/21/chartex" xmlns:cx3="http://schemas.microsoft.com/office/drawing/2016/5/9/chartex" xmlns:cx4="http://schemas.microsoft.com/office/drawing/2016/5/10/chartex" xmlns:cx5="http://schemas.microsoft.com/office/drawing/2016/5/11/chartex" xmlns:cx6="http://schemas.microsoft.com/office/drawing/2016/5/12/chartex" xmlns:cx7="http://schemas.microsoft.com/office/drawing/2016/5/13/chartex" xmlns:cx8="http://schemas.microsoft.com/office/drawing/2016/5/14/chartex" xmlns:mc="http://schemas.openxmlformats.org/markup-compatibility/2006" xmlns:aink="http://schemas.microsoft.com/office/drawing/2016/ink" xmlns:am3d="http://schemas.microsoft.com/office/drawing/2017/model3d" xmlns:o="urn:schemas-microsoft-com:office:office" xmlns:r="http://schemas.openxmlformats.org/officeDocument/2006/relationships" xmlns:m="http://schemas.openxmlformats.org/officeDocument/2006/math" xmlns:v="urn:schemas-microsoft-com:vml" xmlns:wp14="http://schemas.microsoft.com/office/word/2010/wordprocessingDrawing" xmlns:wp="http://schemas.openxmlformats.org/drawingml/2006/wordprocessingDrawing" xmlns:w10="urn:schemas-microsoft-com:office:word" xmlns:w="http://schemas.openxmlformats.org/wordprocessingml/2006/main" xmlns:w14="http://schemas.microsoft.com/office/word/2010/wordml" xmlns:w15="http://schemas.microsoft.com/office/word/2012/wordml" xmlns:w16cid="http://schemas.microsoft.com/office/word/2016/wordml/cid" xmlns:w16se="http://schemas.microsoft.com/office/word/2015/wordml/symex" xmlns:wpg="http://schemas.microsoft.com/office/word/2010/wordprocessingGroup" xmlns:wpi="http://schemas.microsoft.com/office/word/2010/wordprocessingInk" xmlns:wne="http://schemas.microsoft.com/office/word/2006/wordml" xmlns:wps="http://schemas.microsoft.com/office/word/2010/wordprocessingShape" mc:Ignorable="w14 w15 w16se w16cid wp14">
+<w:endnotes xmlns:wpc="http://schemas.microsoft.com/office/word/2010/wordprocessingCanvas" xmlns:mc="http://schemas.openxmlformats.org/markup-compatibility/2006" xmlns:o="urn:schemas-microsoft-com:office:office" xmlns:r="http://schemas.openxmlformats.org/officeDocument/2006/relationships" xmlns:m="http://schemas.openxmlformats.org/officeDocument/2006/math" xmlns:v="urn:schemas-microsoft-com:vml" xmlns:wp14="http://schemas.microsoft.com/office/word/2010/wordprocessingDrawing" xmlns:wp="http://schemas.openxmlformats.org/drawingml/2006/wordprocessingDrawing" xmlns:w10="urn:schemas-microsoft-com:office:word" xmlns:w="http://schemas.openxmlformats.org/wordprocessingml/2006/main" xmlns:w14="http://schemas.microsoft.com/office/word/2010/wordml" xmlns:w15="http://schemas.microsoft.com/office/word/2012/wordml" xmlns:wpg="http://schemas.microsoft.com/office/word/2010/wordprocessingGroup" xmlns:wpi="http://schemas.microsoft.com/office/word/2010/wordprocessingInk" xmlns:wne="http://schemas.microsoft.com/office/word/2006/wordml" xmlns:wps="http://schemas.microsoft.com/office/word/2010/wordprocessingShape" mc:Ignorable="w14 w15 wp14">
   <w:endnote w:type="separator" w:id="-1">
     <w:p>
       <w:pPr>
@@ -1955,7 +1993,7 @@
 </file>
 
 <file path=word/footer1.xml><?xml version="1.0" encoding="utf-8"?>
-<w:ftr xmlns:wpc="http://schemas.microsoft.com/office/word/2010/wordprocessingCanvas" xmlns:cx="http://schemas.microsoft.com/office/drawing/2014/chartex" xmlns:cx1="http://schemas.microsoft.com/office/drawing/2015/9/8/chartex" xmlns:cx2="http://schemas.microsoft.com/office/drawing/2015/10/21/chartex" xmlns:cx3="http://schemas.microsoft.com/office/drawing/2016/5/9/chartex" xmlns:cx4="http://schemas.microsoft.com/office/drawing/2016/5/10/chartex" xmlns:cx5="http://schemas.microsoft.com/office/drawing/2016/5/11/chartex" xmlns:cx6="http://schemas.microsoft.com/office/drawing/2016/5/12/chartex" xmlns:cx7="http://schemas.microsoft.com/office/drawing/2016/5/13/chartex" xmlns:cx8="http://schemas.microsoft.com/office/drawing/2016/5/14/chartex" xmlns:mc="http://schemas.openxmlformats.org/markup-compatibility/2006" xmlns:aink="http://schemas.microsoft.com/office/drawing/2016/ink" xmlns:am3d="http://schemas.microsoft.com/office/drawing/2017/model3d" xmlns:o="urn:schemas-microsoft-com:office:office" xmlns:r="http://schemas.openxmlformats.org/officeDocument/2006/relationships" xmlns:m="http://schemas.openxmlformats.org/officeDocument/2006/math" xmlns:v="urn:schemas-microsoft-com:vml" xmlns:wp14="http://schemas.microsoft.com/office/word/2010/wordprocessingDrawing" xmlns:wp="http://schemas.openxmlformats.org/drawingml/2006/wordprocessingDrawing" xmlns:w10="urn:schemas-microsoft-com:office:word" xmlns:w="http://schemas.openxmlformats.org/wordprocessingml/2006/main" xmlns:w14="http://schemas.microsoft.com/office/word/2010/wordml" xmlns:w15="http://schemas.microsoft.com/office/word/2012/wordml" xmlns:w16cid="http://schemas.microsoft.com/office/word/2016/wordml/cid" xmlns:w16se="http://schemas.microsoft.com/office/word/2015/wordml/symex" xmlns:wpg="http://schemas.microsoft.com/office/word/2010/wordprocessingGroup" xmlns:wpi="http://schemas.microsoft.com/office/word/2010/wordprocessingInk" xmlns:wne="http://schemas.microsoft.com/office/word/2006/wordml" xmlns:wps="http://schemas.microsoft.com/office/word/2010/wordprocessingShape" mc:Ignorable="w14 w15 w16se w16cid wp14">
+<w:ftr xmlns:wpc="http://schemas.microsoft.com/office/word/2010/wordprocessingCanvas" xmlns:mc="http://schemas.openxmlformats.org/markup-compatibility/2006" xmlns:o="urn:schemas-microsoft-com:office:office" xmlns:r="http://schemas.openxmlformats.org/officeDocument/2006/relationships" xmlns:m="http://schemas.openxmlformats.org/officeDocument/2006/math" xmlns:v="urn:schemas-microsoft-com:vml" xmlns:wp14="http://schemas.microsoft.com/office/word/2010/wordprocessingDrawing" xmlns:wp="http://schemas.openxmlformats.org/drawingml/2006/wordprocessingDrawing" xmlns:w10="urn:schemas-microsoft-com:office:word" xmlns:w="http://schemas.openxmlformats.org/wordprocessingml/2006/main" xmlns:w14="http://schemas.microsoft.com/office/word/2010/wordml" xmlns:w15="http://schemas.microsoft.com/office/word/2012/wordml" xmlns:wpg="http://schemas.microsoft.com/office/word/2010/wordprocessingGroup" xmlns:wpi="http://schemas.microsoft.com/office/word/2010/wordprocessingInk" xmlns:wne="http://schemas.microsoft.com/office/word/2006/wordml" xmlns:wps="http://schemas.microsoft.com/office/word/2010/wordprocessingShape" mc:Ignorable="w14 w15 wp14">
   <w:p>
     <w:pPr>
       <w:pStyle w:val="Footer"/>
@@ -1986,7 +2024,7 @@
 </file>
 
 <file path=word/footnotes.xml><?xml version="1.0" encoding="utf-8"?>
-<w:footnotes xmlns:wpc="http://schemas.microsoft.com/office/word/2010/wordprocessingCanvas" xmlns:cx="http://schemas.microsoft.com/office/drawing/2014/chartex" xmlns:cx1="http://schemas.microsoft.com/office/drawing/2015/9/8/chartex" xmlns:cx2="http://schemas.microsoft.com/office/drawing/2015/10/21/chartex" xmlns:cx3="http://schemas.microsoft.com/office/drawing/2016/5/9/chartex" xmlns:cx4="http://schemas.microsoft.com/office/drawing/2016/5/10/chartex" xmlns:cx5="http://schemas.microsoft.com/office/drawing/2016/5/11/chartex" xmlns:cx6="http://schemas.microsoft.com/office/drawing/2016/5/12/chartex" xmlns:cx7="http://schemas.microsoft.com/office/drawing/2016/5/13/chartex" xmlns:cx8="http://schemas.microsoft.com/office/drawing/2016/5/14/chartex" xmlns:mc="http://schemas.openxmlformats.org/markup-compatibility/2006" xmlns:aink="http://schemas.microsoft.com/office/drawing/2016/ink" xmlns:am3d="http://schemas.microsoft.com/office/drawing/2017/model3d" xmlns:o="urn:schemas-microsoft-com:office:office" xmlns:r="http://schemas.openxmlformats.org/officeDocument/2006/relationships" xmlns:m="http://schemas.openxmlformats.org/officeDocument/2006/math" xmlns:v="urn:schemas-microsoft-com:vml" xmlns:wp14="http://schemas.microsoft.com/office/word/2010/wordprocessingDrawing" xmlns:wp="http://schemas.openxmlformats.org/drawingml/2006/wordprocessingDrawing" xmlns:w10="urn:schemas-microsoft-com:office:word" xmlns:w="http://schemas.openxmlformats.org/wordprocessingml/2006/main" xmlns:w14="http://schemas.microsoft.com/office/word/2010/wordml" xmlns:w15="http://schemas.microsoft.com/office/word/2012/wordml" xmlns:w16cid="http://schemas.microsoft.com/office/word/2016/wordml/cid" xmlns:w16se="http://schemas.microsoft.com/office/word/2015/wordml/symex" xmlns:wpg="http://schemas.microsoft.com/office/word/2010/wordprocessingGroup" xmlns:wpi="http://schemas.microsoft.com/office/word/2010/wordprocessingInk" xmlns:wne="http://schemas.microsoft.com/office/word/2006/wordml" xmlns:wps="http://schemas.microsoft.com/office/word/2010/wordprocessingShape" mc:Ignorable="w14 w15 w16se w16cid wp14">
+<w:footnotes xmlns:wpc="http://schemas.microsoft.com/office/word/2010/wordprocessingCanvas" xmlns:mc="http://schemas.openxmlformats.org/markup-compatibility/2006" xmlns:o="urn:schemas-microsoft-com:office:office" xmlns:r="http://schemas.openxmlformats.org/officeDocument/2006/relationships" xmlns:m="http://schemas.openxmlformats.org/officeDocument/2006/math" xmlns:v="urn:schemas-microsoft-com:vml" xmlns:wp14="http://schemas.microsoft.com/office/word/2010/wordprocessingDrawing" xmlns:wp="http://schemas.openxmlformats.org/drawingml/2006/wordprocessingDrawing" xmlns:w10="urn:schemas-microsoft-com:office:word" xmlns:w="http://schemas.openxmlformats.org/wordprocessingml/2006/main" xmlns:w14="http://schemas.microsoft.com/office/word/2010/wordml" xmlns:w15="http://schemas.microsoft.com/office/word/2012/wordml" xmlns:wpg="http://schemas.microsoft.com/office/word/2010/wordprocessingGroup" xmlns:wpi="http://schemas.microsoft.com/office/word/2010/wordprocessingInk" xmlns:wne="http://schemas.microsoft.com/office/word/2006/wordml" xmlns:wps="http://schemas.microsoft.com/office/word/2010/wordprocessingShape" mc:Ignorable="w14 w15 wp14">
   <w:footnote w:type="separator" w:id="-1">
     <w:p>
       <w:pPr>
@@ -2011,8 +2049,8 @@
 </file>
 
 <file path=word/numbering.xml><?xml version="1.0" encoding="utf-8"?>
-<w:numbering xmlns:wpc="http://schemas.microsoft.com/office/word/2010/wordprocessingCanvas" xmlns:cx="http://schemas.microsoft.com/office/drawing/2014/chartex" xmlns:cx1="http://schemas.microsoft.com/office/drawing/2015/9/8/chartex" xmlns:cx2="http://schemas.microsoft.com/office/drawing/2015/10/21/chartex" xmlns:cx3="http://schemas.microsoft.com/office/drawing/2016/5/9/chartex" xmlns:cx4="http://schemas.microsoft.com/office/drawing/2016/5/10/chartex" xmlns:cx5="http://schemas.microsoft.com/office/drawing/2016/5/11/chartex" xmlns:cx6="http://schemas.microsoft.com/office/drawing/2016/5/12/chartex" xmlns:cx7="http://schemas.microsoft.com/office/drawing/2016/5/13/chartex" xmlns:cx8="http://schemas.microsoft.com/office/drawing/2016/5/14/chartex" xmlns:mc="http://schemas.openxmlformats.org/markup-compatibility/2006" xmlns:aink="http://schemas.microsoft.com/office/drawing/2016/ink" xmlns:am3d="http://schemas.microsoft.com/office/drawing/2017/model3d" xmlns:o="urn:schemas-microsoft-com:office:office" xmlns:r="http://schemas.openxmlformats.org/officeDocument/2006/relationships" xmlns:m="http://schemas.openxmlformats.org/officeDocument/2006/math" xmlns:v="urn:schemas-microsoft-com:vml" xmlns:wp14="http://schemas.microsoft.com/office/word/2010/wordprocessingDrawing" xmlns:wp="http://schemas.openxmlformats.org/drawingml/2006/wordprocessingDrawing" xmlns:w10="urn:schemas-microsoft-com:office:word" xmlns:w="http://schemas.openxmlformats.org/wordprocessingml/2006/main" xmlns:w14="http://schemas.microsoft.com/office/word/2010/wordml" xmlns:w15="http://schemas.microsoft.com/office/word/2012/wordml" xmlns:w16cid="http://schemas.microsoft.com/office/word/2016/wordml/cid" xmlns:w16se="http://schemas.microsoft.com/office/word/2015/wordml/symex" xmlns:wpg="http://schemas.microsoft.com/office/word/2010/wordprocessingGroup" xmlns:wpi="http://schemas.microsoft.com/office/word/2010/wordprocessingInk" xmlns:wne="http://schemas.microsoft.com/office/word/2006/wordml" xmlns:wps="http://schemas.microsoft.com/office/word/2010/wordprocessingShape" mc:Ignorable="w14 w15 w16se w16cid wp14">
-  <w:abstractNum w:abstractNumId="0" w15:restartNumberingAfterBreak="0">
+<w:numbering xmlns:wpc="http://schemas.microsoft.com/office/word/2010/wordprocessingCanvas" xmlns:mc="http://schemas.openxmlformats.org/markup-compatibility/2006" xmlns:o="urn:schemas-microsoft-com:office:office" xmlns:r="http://schemas.openxmlformats.org/officeDocument/2006/relationships" xmlns:m="http://schemas.openxmlformats.org/officeDocument/2006/math" xmlns:v="urn:schemas-microsoft-com:vml" xmlns:wp14="http://schemas.microsoft.com/office/word/2010/wordprocessingDrawing" xmlns:wp="http://schemas.openxmlformats.org/drawingml/2006/wordprocessingDrawing" xmlns:w10="urn:schemas-microsoft-com:office:word" xmlns:w="http://schemas.openxmlformats.org/wordprocessingml/2006/main" xmlns:w14="http://schemas.microsoft.com/office/word/2010/wordml" xmlns:w15="http://schemas.microsoft.com/office/word/2012/wordml" xmlns:wpg="http://schemas.microsoft.com/office/word/2010/wordprocessingGroup" xmlns:wpi="http://schemas.microsoft.com/office/word/2010/wordprocessingInk" xmlns:wne="http://schemas.microsoft.com/office/word/2006/wordml" xmlns:wps="http://schemas.microsoft.com/office/word/2010/wordprocessingShape" mc:Ignorable="w14 w15 wp14">
+  <w:abstractNum w:abstractNumId="0">
     <w:nsid w:val="03AF7436"/>
     <w:multiLevelType w:val="hybridMultilevel"/>
     <w:tmpl w:val="ACB64112"/>
@@ -2124,7 +2162,7 @@
       </w:rPr>
     </w:lvl>
   </w:abstractNum>
-  <w:abstractNum w:abstractNumId="1" w15:restartNumberingAfterBreak="0">
+  <w:abstractNum w:abstractNumId="1">
     <w:nsid w:val="0908365C"/>
     <w:multiLevelType w:val="hybridMultilevel"/>
     <w:tmpl w:val="FF88BFC8"/>
@@ -2236,7 +2274,7 @@
       </w:rPr>
     </w:lvl>
   </w:abstractNum>
-  <w:abstractNum w:abstractNumId="2" w15:restartNumberingAfterBreak="0">
+  <w:abstractNum w:abstractNumId="2">
     <w:nsid w:val="0CF13CBC"/>
     <w:multiLevelType w:val="hybridMultilevel"/>
     <w:tmpl w:val="6EDC5CAE"/>
@@ -2349,7 +2387,7 @@
       </w:rPr>
     </w:lvl>
   </w:abstractNum>
-  <w:abstractNum w:abstractNumId="3" w15:restartNumberingAfterBreak="0">
+  <w:abstractNum w:abstractNumId="3">
     <w:nsid w:val="0DF226DE"/>
     <w:multiLevelType w:val="hybridMultilevel"/>
     <w:tmpl w:val="F286AF74"/>
@@ -2461,7 +2499,7 @@
       </w:rPr>
     </w:lvl>
   </w:abstractNum>
-  <w:abstractNum w:abstractNumId="4" w15:restartNumberingAfterBreak="0">
+  <w:abstractNum w:abstractNumId="4">
     <w:nsid w:val="16043DC2"/>
     <w:multiLevelType w:val="hybridMultilevel"/>
     <w:tmpl w:val="BDF84A74"/>
@@ -2573,7 +2611,7 @@
       </w:rPr>
     </w:lvl>
   </w:abstractNum>
-  <w:abstractNum w:abstractNumId="5" w15:restartNumberingAfterBreak="0">
+  <w:abstractNum w:abstractNumId="5">
     <w:nsid w:val="17CC2DF7"/>
     <w:multiLevelType w:val="hybridMultilevel"/>
     <w:tmpl w:val="125EDF0E"/>
@@ -2685,7 +2723,7 @@
       </w:rPr>
     </w:lvl>
   </w:abstractNum>
-  <w:abstractNum w:abstractNumId="6" w15:restartNumberingAfterBreak="0">
+  <w:abstractNum w:abstractNumId="6">
     <w:nsid w:val="1B8C0AA7"/>
     <w:multiLevelType w:val="hybridMultilevel"/>
     <w:tmpl w:val="57CA44C6"/>
@@ -2798,7 +2836,7 @@
       </w:rPr>
     </w:lvl>
   </w:abstractNum>
-  <w:abstractNum w:abstractNumId="7" w15:restartNumberingAfterBreak="0">
+  <w:abstractNum w:abstractNumId="7">
     <w:nsid w:val="1C982DEC"/>
     <w:multiLevelType w:val="hybridMultilevel"/>
     <w:tmpl w:val="FE10487C"/>
@@ -2808,7 +2846,7 @@
       <w:lvlText w:val=""/>
       <w:lvlJc w:val="left"/>
       <w:pPr>
-        <w:ind w:left="480" w:hanging="360"/>
+        <w:ind w:left="840" w:hanging="360"/>
       </w:pPr>
       <w:rPr>
         <w:rFonts w:ascii="Symbol" w:hAnsi="Symbol" w:hint="default"/>
@@ -2820,7 +2858,7 @@
       <w:lvlText w:val="o"/>
       <w:lvlJc w:val="left"/>
       <w:pPr>
-        <w:ind w:left="1200" w:hanging="360"/>
+        <w:ind w:left="1560" w:hanging="360"/>
       </w:pPr>
       <w:rPr>
         <w:rFonts w:ascii="Courier New" w:hAnsi="Courier New" w:cs="Courier New" w:hint="default"/>
@@ -2832,7 +2870,7 @@
       <w:lvlText w:val=""/>
       <w:lvlJc w:val="left"/>
       <w:pPr>
-        <w:ind w:left="1920" w:hanging="360"/>
+        <w:ind w:left="2280" w:hanging="360"/>
       </w:pPr>
       <w:rPr>
         <w:rFonts w:ascii="Wingdings" w:hAnsi="Wingdings" w:hint="default"/>
@@ -2844,7 +2882,7 @@
       <w:lvlText w:val=""/>
       <w:lvlJc w:val="left"/>
       <w:pPr>
-        <w:ind w:left="2640" w:hanging="360"/>
+        <w:ind w:left="3000" w:hanging="360"/>
       </w:pPr>
       <w:rPr>
         <w:rFonts w:ascii="Symbol" w:hAnsi="Symbol" w:hint="default"/>
@@ -2856,7 +2894,7 @@
       <w:lvlText w:val="o"/>
       <w:lvlJc w:val="left"/>
       <w:pPr>
-        <w:ind w:left="3360" w:hanging="360"/>
+        <w:ind w:left="3720" w:hanging="360"/>
       </w:pPr>
       <w:rPr>
         <w:rFonts w:ascii="Courier New" w:hAnsi="Courier New" w:cs="Courier New" w:hint="default"/>
@@ -2868,7 +2906,7 @@
       <w:lvlText w:val=""/>
       <w:lvlJc w:val="left"/>
       <w:pPr>
-        <w:ind w:left="4080" w:hanging="360"/>
+        <w:ind w:left="4440" w:hanging="360"/>
       </w:pPr>
       <w:rPr>
         <w:rFonts w:ascii="Wingdings" w:hAnsi="Wingdings" w:hint="default"/>
@@ -2880,7 +2918,7 @@
       <w:lvlText w:val=""/>
       <w:lvlJc w:val="left"/>
       <w:pPr>
-        <w:ind w:left="4800" w:hanging="360"/>
+        <w:ind w:left="5160" w:hanging="360"/>
       </w:pPr>
       <w:rPr>
         <w:rFonts w:ascii="Symbol" w:hAnsi="Symbol" w:hint="default"/>
@@ -2892,7 +2930,7 @@
       <w:lvlText w:val="o"/>
       <w:lvlJc w:val="left"/>
       <w:pPr>
-        <w:ind w:left="5520" w:hanging="360"/>
+        <w:ind w:left="5880" w:hanging="360"/>
       </w:pPr>
       <w:rPr>
         <w:rFonts w:ascii="Courier New" w:hAnsi="Courier New" w:cs="Courier New" w:hint="default"/>
@@ -2904,14 +2942,14 @@
       <w:lvlText w:val=""/>
       <w:lvlJc w:val="left"/>
       <w:pPr>
-        <w:ind w:left="6240" w:hanging="360"/>
+        <w:ind w:left="6600" w:hanging="360"/>
       </w:pPr>
       <w:rPr>
         <w:rFonts w:ascii="Wingdings" w:hAnsi="Wingdings" w:hint="default"/>
       </w:rPr>
     </w:lvl>
   </w:abstractNum>
-  <w:abstractNum w:abstractNumId="8" w15:restartNumberingAfterBreak="0">
+  <w:abstractNum w:abstractNumId="8">
     <w:nsid w:val="1EFA26A1"/>
     <w:multiLevelType w:val="hybridMultilevel"/>
     <w:tmpl w:val="75747986"/>
@@ -3023,7 +3061,120 @@
       </w:rPr>
     </w:lvl>
   </w:abstractNum>
-  <w:abstractNum w:abstractNumId="9" w15:restartNumberingAfterBreak="0">
+  <w:abstractNum w:abstractNumId="9">
+    <w:nsid w:val="266B0343"/>
+    <w:multiLevelType w:val="hybridMultilevel"/>
+    <w:tmpl w:val="A62C875E"/>
+    <w:lvl w:ilvl="0" w:tplc="04090001">
+      <w:start w:val="1"/>
+      <w:numFmt w:val="bullet"/>
+      <w:lvlText w:val=""/>
+      <w:lvlJc w:val="left"/>
+      <w:pPr>
+        <w:ind w:left="360" w:hanging="360"/>
+      </w:pPr>
+      <w:rPr>
+        <w:rFonts w:ascii="Symbol" w:hAnsi="Symbol" w:hint="default"/>
+      </w:rPr>
+    </w:lvl>
+    <w:lvl w:ilvl="1" w:tplc="04090003" w:tentative="1">
+      <w:start w:val="1"/>
+      <w:numFmt w:val="bullet"/>
+      <w:lvlText w:val="o"/>
+      <w:lvlJc w:val="left"/>
+      <w:pPr>
+        <w:ind w:left="1080" w:hanging="360"/>
+      </w:pPr>
+      <w:rPr>
+        <w:rFonts w:ascii="Courier New" w:hAnsi="Courier New" w:cs="Courier New" w:hint="default"/>
+      </w:rPr>
+    </w:lvl>
+    <w:lvl w:ilvl="2" w:tplc="04090005" w:tentative="1">
+      <w:start w:val="1"/>
+      <w:numFmt w:val="bullet"/>
+      <w:lvlText w:val=""/>
+      <w:lvlJc w:val="left"/>
+      <w:pPr>
+        <w:ind w:left="1800" w:hanging="360"/>
+      </w:pPr>
+      <w:rPr>
+        <w:rFonts w:ascii="Wingdings" w:hAnsi="Wingdings" w:hint="default"/>
+      </w:rPr>
+    </w:lvl>
+    <w:lvl w:ilvl="3" w:tplc="04090001" w:tentative="1">
+      <w:start w:val="1"/>
+      <w:numFmt w:val="bullet"/>
+      <w:lvlText w:val=""/>
+      <w:lvlJc w:val="left"/>
+      <w:pPr>
+        <w:ind w:left="2520" w:hanging="360"/>
+      </w:pPr>
+      <w:rPr>
+        <w:rFonts w:ascii="Symbol" w:hAnsi="Symbol" w:hint="default"/>
+      </w:rPr>
+    </w:lvl>
+    <w:lvl w:ilvl="4" w:tplc="04090003" w:tentative="1">
+      <w:start w:val="1"/>
+      <w:numFmt w:val="bullet"/>
+      <w:lvlText w:val="o"/>
+      <w:lvlJc w:val="left"/>
+      <w:pPr>
+        <w:ind w:left="3240" w:hanging="360"/>
+      </w:pPr>
+      <w:rPr>
+        <w:rFonts w:ascii="Courier New" w:hAnsi="Courier New" w:cs="Courier New" w:hint="default"/>
+      </w:rPr>
+    </w:lvl>
+    <w:lvl w:ilvl="5" w:tplc="04090005" w:tentative="1">
+      <w:start w:val="1"/>
+      <w:numFmt w:val="bullet"/>
+      <w:lvlText w:val=""/>
+      <w:lvlJc w:val="left"/>
+      <w:pPr>
+        <w:ind w:left="3960" w:hanging="360"/>
+      </w:pPr>
+      <w:rPr>
+        <w:rFonts w:ascii="Wingdings" w:hAnsi="Wingdings" w:hint="default"/>
+      </w:rPr>
+    </w:lvl>
+    <w:lvl w:ilvl="6" w:tplc="04090001" w:tentative="1">
+      <w:start w:val="1"/>
+      <w:numFmt w:val="bullet"/>
+      <w:lvlText w:val=""/>
+      <w:lvlJc w:val="left"/>
+      <w:pPr>
+        <w:ind w:left="4680" w:hanging="360"/>
+      </w:pPr>
+      <w:rPr>
+        <w:rFonts w:ascii="Symbol" w:hAnsi="Symbol" w:hint="default"/>
+      </w:rPr>
+    </w:lvl>
+    <w:lvl w:ilvl="7" w:tplc="04090003" w:tentative="1">
+      <w:start w:val="1"/>
+      <w:numFmt w:val="bullet"/>
+      <w:lvlText w:val="o"/>
+      <w:lvlJc w:val="left"/>
+      <w:pPr>
+        <w:ind w:left="5400" w:hanging="360"/>
+      </w:pPr>
+      <w:rPr>
+        <w:rFonts w:ascii="Courier New" w:hAnsi="Courier New" w:cs="Courier New" w:hint="default"/>
+      </w:rPr>
+    </w:lvl>
+    <w:lvl w:ilvl="8" w:tplc="04090005" w:tentative="1">
+      <w:start w:val="1"/>
+      <w:numFmt w:val="bullet"/>
+      <w:lvlText w:val=""/>
+      <w:lvlJc w:val="left"/>
+      <w:pPr>
+        <w:ind w:left="6120" w:hanging="360"/>
+      </w:pPr>
+      <w:rPr>
+        <w:rFonts w:ascii="Wingdings" w:hAnsi="Wingdings" w:hint="default"/>
+      </w:rPr>
+    </w:lvl>
+  </w:abstractNum>
+  <w:abstractNum w:abstractNumId="10">
     <w:nsid w:val="318742A4"/>
     <w:multiLevelType w:val="hybridMultilevel"/>
     <w:tmpl w:val="8076AAFE"/>
@@ -3136,7 +3287,7 @@
       </w:rPr>
     </w:lvl>
   </w:abstractNum>
-  <w:abstractNum w:abstractNumId="10" w15:restartNumberingAfterBreak="0">
+  <w:abstractNum w:abstractNumId="11">
     <w:nsid w:val="339339C8"/>
     <w:multiLevelType w:val="hybridMultilevel"/>
     <w:tmpl w:val="D28E39C4"/>
@@ -3249,7 +3400,7 @@
       </w:rPr>
     </w:lvl>
   </w:abstractNum>
-  <w:abstractNum w:abstractNumId="11" w15:restartNumberingAfterBreak="0">
+  <w:abstractNum w:abstractNumId="12">
     <w:nsid w:val="3786480C"/>
     <w:multiLevelType w:val="hybridMultilevel"/>
     <w:tmpl w:val="0AD60BC0"/>
@@ -3361,7 +3512,7 @@
       </w:rPr>
     </w:lvl>
   </w:abstractNum>
-  <w:abstractNum w:abstractNumId="12" w15:restartNumberingAfterBreak="0">
+  <w:abstractNum w:abstractNumId="13">
     <w:nsid w:val="39506CCA"/>
     <w:multiLevelType w:val="hybridMultilevel"/>
     <w:tmpl w:val="86EA354A"/>
@@ -3474,7 +3625,7 @@
       </w:rPr>
     </w:lvl>
   </w:abstractNum>
-  <w:abstractNum w:abstractNumId="13" w15:restartNumberingAfterBreak="0">
+  <w:abstractNum w:abstractNumId="14">
     <w:nsid w:val="3AF742BE"/>
     <w:multiLevelType w:val="hybridMultilevel"/>
     <w:tmpl w:val="5B08D330"/>
@@ -3586,7 +3737,7 @@
       </w:rPr>
     </w:lvl>
   </w:abstractNum>
-  <w:abstractNum w:abstractNumId="14" w15:restartNumberingAfterBreak="0">
+  <w:abstractNum w:abstractNumId="15">
     <w:nsid w:val="3CC5034C"/>
     <w:multiLevelType w:val="hybridMultilevel"/>
     <w:tmpl w:val="45C2909E"/>
@@ -3699,7 +3850,7 @@
       </w:rPr>
     </w:lvl>
   </w:abstractNum>
-  <w:abstractNum w:abstractNumId="15" w15:restartNumberingAfterBreak="0">
+  <w:abstractNum w:abstractNumId="16">
     <w:nsid w:val="3D260BE7"/>
     <w:multiLevelType w:val="hybridMultilevel"/>
     <w:tmpl w:val="7E724C80"/>
@@ -3715,7 +3866,7 @@
         <w:rFonts w:ascii="Symbol" w:hAnsi="Symbol" w:hint="default"/>
       </w:rPr>
     </w:lvl>
-    <w:lvl w:ilvl="1" w:tplc="04090003" w:tentative="1">
+    <w:lvl w:ilvl="1" w:tplc="04090003">
       <w:start w:val="1"/>
       <w:numFmt w:val="bullet"/>
       <w:lvlText w:val="o"/>
@@ -3812,7 +3963,7 @@
       </w:rPr>
     </w:lvl>
   </w:abstractNum>
-  <w:abstractNum w:abstractNumId="16" w15:restartNumberingAfterBreak="0">
+  <w:abstractNum w:abstractNumId="17">
     <w:nsid w:val="511E2322"/>
     <w:multiLevelType w:val="hybridMultilevel"/>
     <w:tmpl w:val="1E9E0E40"/>
@@ -3925,7 +4076,7 @@
       </w:rPr>
     </w:lvl>
   </w:abstractNum>
-  <w:abstractNum w:abstractNumId="17" w15:restartNumberingAfterBreak="0">
+  <w:abstractNum w:abstractNumId="18">
     <w:nsid w:val="57E52E97"/>
     <w:multiLevelType w:val="hybridMultilevel"/>
     <w:tmpl w:val="8C3C4E1A"/>
@@ -4037,7 +4188,7 @@
       </w:rPr>
     </w:lvl>
   </w:abstractNum>
-  <w:abstractNum w:abstractNumId="18" w15:restartNumberingAfterBreak="0">
+  <w:abstractNum w:abstractNumId="19">
     <w:nsid w:val="5B633D6F"/>
     <w:multiLevelType w:val="hybridMultilevel"/>
     <w:tmpl w:val="01B00DB4"/>
@@ -4150,7 +4301,120 @@
       </w:rPr>
     </w:lvl>
   </w:abstractNum>
-  <w:abstractNum w:abstractNumId="19" w15:restartNumberingAfterBreak="0">
+  <w:abstractNum w:abstractNumId="20">
+    <w:nsid w:val="62AD52B7"/>
+    <w:multiLevelType w:val="hybridMultilevel"/>
+    <w:tmpl w:val="DDEAFB8A"/>
+    <w:lvl w:ilvl="0" w:tplc="04090001">
+      <w:start w:val="1"/>
+      <w:numFmt w:val="bullet"/>
+      <w:lvlText w:val=""/>
+      <w:lvlJc w:val="left"/>
+      <w:pPr>
+        <w:ind w:left="1440" w:hanging="360"/>
+      </w:pPr>
+      <w:rPr>
+        <w:rFonts w:ascii="Symbol" w:hAnsi="Symbol" w:hint="default"/>
+      </w:rPr>
+    </w:lvl>
+    <w:lvl w:ilvl="1" w:tplc="04090003" w:tentative="1">
+      <w:start w:val="1"/>
+      <w:numFmt w:val="bullet"/>
+      <w:lvlText w:val="o"/>
+      <w:lvlJc w:val="left"/>
+      <w:pPr>
+        <w:ind w:left="2160" w:hanging="360"/>
+      </w:pPr>
+      <w:rPr>
+        <w:rFonts w:ascii="Courier New" w:hAnsi="Courier New" w:cs="Courier New" w:hint="default"/>
+      </w:rPr>
+    </w:lvl>
+    <w:lvl w:ilvl="2" w:tplc="04090005" w:tentative="1">
+      <w:start w:val="1"/>
+      <w:numFmt w:val="bullet"/>
+      <w:lvlText w:val=""/>
+      <w:lvlJc w:val="left"/>
+      <w:pPr>
+        <w:ind w:left="2880" w:hanging="360"/>
+      </w:pPr>
+      <w:rPr>
+        <w:rFonts w:ascii="Wingdings" w:hAnsi="Wingdings" w:hint="default"/>
+      </w:rPr>
+    </w:lvl>
+    <w:lvl w:ilvl="3" w:tplc="04090001" w:tentative="1">
+      <w:start w:val="1"/>
+      <w:numFmt w:val="bullet"/>
+      <w:lvlText w:val=""/>
+      <w:lvlJc w:val="left"/>
+      <w:pPr>
+        <w:ind w:left="3600" w:hanging="360"/>
+      </w:pPr>
+      <w:rPr>
+        <w:rFonts w:ascii="Symbol" w:hAnsi="Symbol" w:hint="default"/>
+      </w:rPr>
+    </w:lvl>
+    <w:lvl w:ilvl="4" w:tplc="04090003" w:tentative="1">
+      <w:start w:val="1"/>
+      <w:numFmt w:val="bullet"/>
+      <w:lvlText w:val="o"/>
+      <w:lvlJc w:val="left"/>
+      <w:pPr>
+        <w:ind w:left="4320" w:hanging="360"/>
+      </w:pPr>
+      <w:rPr>
+        <w:rFonts w:ascii="Courier New" w:hAnsi="Courier New" w:cs="Courier New" w:hint="default"/>
+      </w:rPr>
+    </w:lvl>
+    <w:lvl w:ilvl="5" w:tplc="04090005" w:tentative="1">
+      <w:start w:val="1"/>
+      <w:numFmt w:val="bullet"/>
+      <w:lvlText w:val=""/>
+      <w:lvlJc w:val="left"/>
+      <w:pPr>
+        <w:ind w:left="5040" w:hanging="360"/>
+      </w:pPr>
+      <w:rPr>
+        <w:rFonts w:ascii="Wingdings" w:hAnsi="Wingdings" w:hint="default"/>
+      </w:rPr>
+    </w:lvl>
+    <w:lvl w:ilvl="6" w:tplc="04090001" w:tentative="1">
+      <w:start w:val="1"/>
+      <w:numFmt w:val="bullet"/>
+      <w:lvlText w:val=""/>
+      <w:lvlJc w:val="left"/>
+      <w:pPr>
+        <w:ind w:left="5760" w:hanging="360"/>
+      </w:pPr>
+      <w:rPr>
+        <w:rFonts w:ascii="Symbol" w:hAnsi="Symbol" w:hint="default"/>
+      </w:rPr>
+    </w:lvl>
+    <w:lvl w:ilvl="7" w:tplc="04090003" w:tentative="1">
+      <w:start w:val="1"/>
+      <w:numFmt w:val="bullet"/>
+      <w:lvlText w:val="o"/>
+      <w:lvlJc w:val="left"/>
+      <w:pPr>
+        <w:ind w:left="6480" w:hanging="360"/>
+      </w:pPr>
+      <w:rPr>
+        <w:rFonts w:ascii="Courier New" w:hAnsi="Courier New" w:cs="Courier New" w:hint="default"/>
+      </w:rPr>
+    </w:lvl>
+    <w:lvl w:ilvl="8" w:tplc="04090005" w:tentative="1">
+      <w:start w:val="1"/>
+      <w:numFmt w:val="bullet"/>
+      <w:lvlText w:val=""/>
+      <w:lvlJc w:val="left"/>
+      <w:pPr>
+        <w:ind w:left="7200" w:hanging="360"/>
+      </w:pPr>
+      <w:rPr>
+        <w:rFonts w:ascii="Wingdings" w:hAnsi="Wingdings" w:hint="default"/>
+      </w:rPr>
+    </w:lvl>
+  </w:abstractNum>
+  <w:abstractNum w:abstractNumId="21">
     <w:nsid w:val="7C594316"/>
     <w:multiLevelType w:val="hybridMultilevel"/>
     <w:tmpl w:val="88BAD87C"/>
@@ -4262,17 +4526,130 @@
       </w:rPr>
     </w:lvl>
   </w:abstractNum>
+  <w:abstractNum w:abstractNumId="22">
+    <w:nsid w:val="7DA45AC5"/>
+    <w:multiLevelType w:val="hybridMultilevel"/>
+    <w:tmpl w:val="445CD80C"/>
+    <w:lvl w:ilvl="0" w:tplc="1258231C">
+      <w:numFmt w:val="bullet"/>
+      <w:lvlText w:val="•"/>
+      <w:lvlJc w:val="left"/>
+      <w:pPr>
+        <w:ind w:left="1080" w:hanging="360"/>
+      </w:pPr>
+      <w:rPr>
+        <w:rFonts w:ascii="Garamond" w:eastAsia="Times New Roman" w:hAnsi="Garamond" w:cs="Segoe UI" w:hint="default"/>
+        <w:color w:val="212121"/>
+      </w:rPr>
+    </w:lvl>
+    <w:lvl w:ilvl="1" w:tplc="04090003" w:tentative="1">
+      <w:start w:val="1"/>
+      <w:numFmt w:val="bullet"/>
+      <w:lvlText w:val="o"/>
+      <w:lvlJc w:val="left"/>
+      <w:pPr>
+        <w:ind w:left="1800" w:hanging="360"/>
+      </w:pPr>
+      <w:rPr>
+        <w:rFonts w:ascii="Courier New" w:hAnsi="Courier New" w:cs="Courier New" w:hint="default"/>
+      </w:rPr>
+    </w:lvl>
+    <w:lvl w:ilvl="2" w:tplc="04090005" w:tentative="1">
+      <w:start w:val="1"/>
+      <w:numFmt w:val="bullet"/>
+      <w:lvlText w:val=""/>
+      <w:lvlJc w:val="left"/>
+      <w:pPr>
+        <w:ind w:left="2520" w:hanging="360"/>
+      </w:pPr>
+      <w:rPr>
+        <w:rFonts w:ascii="Wingdings" w:hAnsi="Wingdings" w:hint="default"/>
+      </w:rPr>
+    </w:lvl>
+    <w:lvl w:ilvl="3" w:tplc="04090001" w:tentative="1">
+      <w:start w:val="1"/>
+      <w:numFmt w:val="bullet"/>
+      <w:lvlText w:val=""/>
+      <w:lvlJc w:val="left"/>
+      <w:pPr>
+        <w:ind w:left="3240" w:hanging="360"/>
+      </w:pPr>
+      <w:rPr>
+        <w:rFonts w:ascii="Symbol" w:hAnsi="Symbol" w:hint="default"/>
+      </w:rPr>
+    </w:lvl>
+    <w:lvl w:ilvl="4" w:tplc="04090003" w:tentative="1">
+      <w:start w:val="1"/>
+      <w:numFmt w:val="bullet"/>
+      <w:lvlText w:val="o"/>
+      <w:lvlJc w:val="left"/>
+      <w:pPr>
+        <w:ind w:left="3960" w:hanging="360"/>
+      </w:pPr>
+      <w:rPr>
+        <w:rFonts w:ascii="Courier New" w:hAnsi="Courier New" w:cs="Courier New" w:hint="default"/>
+      </w:rPr>
+    </w:lvl>
+    <w:lvl w:ilvl="5" w:tplc="04090005" w:tentative="1">
+      <w:start w:val="1"/>
+      <w:numFmt w:val="bullet"/>
+      <w:lvlText w:val=""/>
+      <w:lvlJc w:val="left"/>
+      <w:pPr>
+        <w:ind w:left="4680" w:hanging="360"/>
+      </w:pPr>
+      <w:rPr>
+        <w:rFonts w:ascii="Wingdings" w:hAnsi="Wingdings" w:hint="default"/>
+      </w:rPr>
+    </w:lvl>
+    <w:lvl w:ilvl="6" w:tplc="04090001" w:tentative="1">
+      <w:start w:val="1"/>
+      <w:numFmt w:val="bullet"/>
+      <w:lvlText w:val=""/>
+      <w:lvlJc w:val="left"/>
+      <w:pPr>
+        <w:ind w:left="5400" w:hanging="360"/>
+      </w:pPr>
+      <w:rPr>
+        <w:rFonts w:ascii="Symbol" w:hAnsi="Symbol" w:hint="default"/>
+      </w:rPr>
+    </w:lvl>
+    <w:lvl w:ilvl="7" w:tplc="04090003" w:tentative="1">
+      <w:start w:val="1"/>
+      <w:numFmt w:val="bullet"/>
+      <w:lvlText w:val="o"/>
+      <w:lvlJc w:val="left"/>
+      <w:pPr>
+        <w:ind w:left="6120" w:hanging="360"/>
+      </w:pPr>
+      <w:rPr>
+        <w:rFonts w:ascii="Courier New" w:hAnsi="Courier New" w:cs="Courier New" w:hint="default"/>
+      </w:rPr>
+    </w:lvl>
+    <w:lvl w:ilvl="8" w:tplc="04090005" w:tentative="1">
+      <w:start w:val="1"/>
+      <w:numFmt w:val="bullet"/>
+      <w:lvlText w:val=""/>
+      <w:lvlJc w:val="left"/>
+      <w:pPr>
+        <w:ind w:left="6840" w:hanging="360"/>
+      </w:pPr>
+      <w:rPr>
+        <w:rFonts w:ascii="Wingdings" w:hAnsi="Wingdings" w:hint="default"/>
+      </w:rPr>
+    </w:lvl>
+  </w:abstractNum>
   <w:num w:numId="1">
-    <w:abstractNumId w:val="12"/>
+    <w:abstractNumId w:val="13"/>
   </w:num>
   <w:num w:numId="2">
-    <w:abstractNumId w:val="17"/>
+    <w:abstractNumId w:val="18"/>
   </w:num>
   <w:num w:numId="3">
     <w:abstractNumId w:val="3"/>
   </w:num>
   <w:num w:numId="4">
-    <w:abstractNumId w:val="13"/>
+    <w:abstractNumId w:val="14"/>
   </w:num>
   <w:num w:numId="5">
     <w:abstractNumId w:val="1"/>
@@ -4281,10 +4658,10 @@
     <w:abstractNumId w:val="8"/>
   </w:num>
   <w:num w:numId="7">
-    <w:abstractNumId w:val="19"/>
+    <w:abstractNumId w:val="21"/>
   </w:num>
   <w:num w:numId="8">
-    <w:abstractNumId w:val="11"/>
+    <w:abstractNumId w:val="12"/>
   </w:num>
   <w:num w:numId="9">
     <w:abstractNumId w:val="5"/>
@@ -4296,16 +4673,16 @@
     <w:abstractNumId w:val="0"/>
   </w:num>
   <w:num w:numId="12">
-    <w:abstractNumId w:val="18"/>
+    <w:abstractNumId w:val="19"/>
   </w:num>
   <w:num w:numId="13">
+    <w:abstractNumId w:val="11"/>
+  </w:num>
+  <w:num w:numId="14">
     <w:abstractNumId w:val="10"/>
   </w:num>
-  <w:num w:numId="14">
-    <w:abstractNumId w:val="9"/>
-  </w:num>
   <w:num w:numId="15">
-    <w:abstractNumId w:val="15"/>
+    <w:abstractNumId w:val="16"/>
   </w:num>
   <w:num w:numId="16">
     <w:abstractNumId w:val="7"/>
@@ -4317,16 +4694,25 @@
     <w:abstractNumId w:val="4"/>
   </w:num>
   <w:num w:numId="19">
-    <w:abstractNumId w:val="14"/>
+    <w:abstractNumId w:val="15"/>
   </w:num>
   <w:num w:numId="20">
-    <w:abstractNumId w:val="16"/>
+    <w:abstractNumId w:val="17"/>
+  </w:num>
+  <w:num w:numId="21">
+    <w:abstractNumId w:val="9"/>
+  </w:num>
+  <w:num w:numId="22">
+    <w:abstractNumId w:val="20"/>
+  </w:num>
+  <w:num w:numId="23">
+    <w:abstractNumId w:val="22"/>
   </w:num>
 </w:numbering>
 </file>
 
 <file path=word/styles.xml><?xml version="1.0" encoding="utf-8"?>
-<w:styles xmlns:mc="http://schemas.openxmlformats.org/markup-compatibility/2006" xmlns:r="http://schemas.openxmlformats.org/officeDocument/2006/relationships" xmlns:w="http://schemas.openxmlformats.org/wordprocessingml/2006/main" xmlns:w14="http://schemas.microsoft.com/office/word/2010/wordml" xmlns:w15="http://schemas.microsoft.com/office/word/2012/wordml" xmlns:w16cid="http://schemas.microsoft.com/office/word/2016/wordml/cid" xmlns:w16se="http://schemas.microsoft.com/office/word/2015/wordml/symex" mc:Ignorable="w14 w15 w16se w16cid">
+<w:styles xmlns:mc="http://schemas.openxmlformats.org/markup-compatibility/2006" xmlns:r="http://schemas.openxmlformats.org/officeDocument/2006/relationships" xmlns:w="http://schemas.openxmlformats.org/wordprocessingml/2006/main" xmlns:w14="http://schemas.microsoft.com/office/word/2010/wordml" xmlns:w15="http://schemas.microsoft.com/office/word/2012/wordml" mc:Ignorable="w14 w15">
   <w:docDefaults>
     <w:rPrDefault>
       <w:rPr>
@@ -4341,7 +4727,7 @@
       </w:pPr>
     </w:pPrDefault>
   </w:docDefaults>
-  <w:latentStyles w:defLockedState="0" w:defUIPriority="99" w:defSemiHidden="0" w:defUnhideWhenUsed="0" w:defQFormat="0" w:count="375">
+  <w:latentStyles w:defLockedState="0" w:defUIPriority="99" w:defSemiHidden="0" w:defUnhideWhenUsed="0" w:defQFormat="0" w:count="371">
     <w:lsdException w:name="Normal" w:uiPriority="0" w:qFormat="1"/>
     <w:lsdException w:name="heading 1" w:uiPriority="1" w:qFormat="1"/>
     <w:lsdException w:name="heading 2" w:semiHidden="1" w:uiPriority="1" w:unhideWhenUsed="1" w:qFormat="1"/>
@@ -4713,10 +5099,6 @@
     <w:lsdException w:name="List Table 5 Dark Accent 6" w:uiPriority="50"/>
     <w:lsdException w:name="List Table 6 Colorful Accent 6" w:uiPriority="51"/>
     <w:lsdException w:name="List Table 7 Colorful Accent 6" w:uiPriority="52"/>
-    <w:lsdException w:name="Mention" w:semiHidden="1" w:unhideWhenUsed="1"/>
-    <w:lsdException w:name="Smart Hyperlink" w:semiHidden="1" w:unhideWhenUsed="1"/>
-    <w:lsdException w:name="Hashtag" w:semiHidden="1" w:unhideWhenUsed="1"/>
-    <w:lsdException w:name="Unresolved Mention" w:semiHidden="1" w:unhideWhenUsed="1"/>
   </w:latentStyles>
   <w:style w:type="paragraph" w:default="1" w:styleId="Normal">
     <w:name w:val="Normal"/>
@@ -5015,6 +5397,7 @@
       <w:spacing w:after="0" w:line="240" w:lineRule="auto"/>
     </w:pPr>
     <w:tblPr>
+      <w:tblInd w:w="0" w:type="dxa"/>
       <w:tblBorders>
         <w:top w:val="single" w:sz="4" w:space="0" w:color="auto"/>
         <w:left w:val="single" w:sz="4" w:space="0" w:color="auto"/>
@@ -5023,6 +5406,12 @@
         <w:insideH w:val="single" w:sz="4" w:space="0" w:color="auto"/>
         <w:insideV w:val="single" w:sz="4" w:space="0" w:color="auto"/>
       </w:tblBorders>
+      <w:tblCellMar>
+        <w:top w:w="0" w:type="dxa"/>
+        <w:left w:w="108" w:type="dxa"/>
+        <w:bottom w:w="0" w:type="dxa"/>
+        <w:right w:w="108" w:type="dxa"/>
+      </w:tblCellMar>
     </w:tblPr>
   </w:style>
   <w:style w:type="character" w:customStyle="1" w:styleId="Heading1Char">
@@ -5154,6 +5543,7 @@
     <w:basedOn w:val="TableNormal"/>
     <w:uiPriority w:val="99"/>
     <w:tblPr>
+      <w:tblInd w:w="0" w:type="dxa"/>
       <w:tblBorders>
         <w:insideH w:val="single" w:sz="4" w:space="0" w:color="7E97AD" w:themeColor="accent1"/>
       </w:tblBorders>
@@ -5174,11 +5564,14 @@
       <w:ind w:left="144" w:right="144"/>
     </w:pPr>
     <w:tblPr>
+      <w:tblInd w:w="0" w:type="dxa"/>
       <w:tblBorders>
         <w:insideH w:val="single" w:sz="4" w:space="0" w:color="D9D9D9" w:themeColor="background1" w:themeShade="D9"/>
       </w:tblBorders>
       <w:tblCellMar>
+        <w:top w:w="0" w:type="dxa"/>
         <w:left w:w="0" w:type="dxa"/>
+        <w:bottom w:w="0" w:type="dxa"/>
         <w:right w:w="0" w:type="dxa"/>
       </w:tblCellMar>
     </w:tblPr>
@@ -5563,7 +5956,7 @@
       <w:u w:val="single"/>
     </w:rPr>
   </w:style>
-  <w:style w:type="character" w:styleId="UnresolvedMention">
+  <w:style w:type="character" w:customStyle="1" w:styleId="UnresolvedMention">
     <w:name w:val="Unresolved Mention"/>
     <w:basedOn w:val="DefaultParagraphFont"/>
     <w:uiPriority w:val="99"/>
@@ -5579,7 +5972,7 @@
 </file>
 
 <file path=word/glossary/document.xml><?xml version="1.0" encoding="utf-8"?>
-<w:glossaryDocument xmlns:wpc="http://schemas.microsoft.com/office/word/2010/wordprocessingCanvas" xmlns:cx="http://schemas.microsoft.com/office/drawing/2014/chartex" xmlns:cx1="http://schemas.microsoft.com/office/drawing/2015/9/8/chartex" xmlns:cx2="http://schemas.microsoft.com/office/drawing/2015/10/21/chartex" xmlns:cx3="http://schemas.microsoft.com/office/drawing/2016/5/9/chartex" xmlns:cx4="http://schemas.microsoft.com/office/drawing/2016/5/10/chartex" xmlns:cx5="http://schemas.microsoft.com/office/drawing/2016/5/11/chartex" xmlns:cx6="http://schemas.microsoft.com/office/drawing/2016/5/12/chartex" xmlns:cx7="http://schemas.microsoft.com/office/drawing/2016/5/13/chartex" xmlns:cx8="http://schemas.microsoft.com/office/drawing/2016/5/14/chartex" xmlns:mc="http://schemas.openxmlformats.org/markup-compatibility/2006" xmlns:aink="http://schemas.microsoft.com/office/drawing/2016/ink" xmlns:am3d="http://schemas.microsoft.com/office/drawing/2017/model3d" xmlns:o="urn:schemas-microsoft-com:office:office" xmlns:r="http://schemas.openxmlformats.org/officeDocument/2006/relationships" xmlns:m="http://schemas.openxmlformats.org/officeDocument/2006/math" xmlns:v="urn:schemas-microsoft-com:vml" xmlns:wp14="http://schemas.microsoft.com/office/word/2010/wordprocessingDrawing" xmlns:wp="http://schemas.openxmlformats.org/drawingml/2006/wordprocessingDrawing" xmlns:w10="urn:schemas-microsoft-com:office:word" xmlns:w="http://schemas.openxmlformats.org/wordprocessingml/2006/main" xmlns:w14="http://schemas.microsoft.com/office/word/2010/wordml" xmlns:w15="http://schemas.microsoft.com/office/word/2012/wordml" xmlns:w16cid="http://schemas.microsoft.com/office/word/2016/wordml/cid" xmlns:w16se="http://schemas.microsoft.com/office/word/2015/wordml/symex" xmlns:wpg="http://schemas.microsoft.com/office/word/2010/wordprocessingGroup" xmlns:wpi="http://schemas.microsoft.com/office/word/2010/wordprocessingInk" xmlns:wne="http://schemas.microsoft.com/office/word/2006/wordml" xmlns:wps="http://schemas.microsoft.com/office/word/2010/wordprocessingShape" mc:Ignorable="w14 w15 w16se w16cid wp14">
+<w:glossaryDocument xmlns:wpc="http://schemas.microsoft.com/office/word/2010/wordprocessingCanvas" xmlns:mc="http://schemas.openxmlformats.org/markup-compatibility/2006" xmlns:o="urn:schemas-microsoft-com:office:office" xmlns:r="http://schemas.openxmlformats.org/officeDocument/2006/relationships" xmlns:m="http://schemas.openxmlformats.org/officeDocument/2006/math" xmlns:v="urn:schemas-microsoft-com:vml" xmlns:wp14="http://schemas.microsoft.com/office/word/2010/wordprocessingDrawing" xmlns:wp="http://schemas.openxmlformats.org/drawingml/2006/wordprocessingDrawing" xmlns:w10="urn:schemas-microsoft-com:office:word" xmlns:w="http://schemas.openxmlformats.org/wordprocessingml/2006/main" xmlns:w14="http://schemas.microsoft.com/office/word/2010/wordml" xmlns:w15="http://schemas.microsoft.com/office/word/2012/wordml" xmlns:wpg="http://schemas.microsoft.com/office/word/2010/wordprocessingGroup" xmlns:wpi="http://schemas.microsoft.com/office/word/2010/wordprocessingInk" xmlns:wne="http://schemas.microsoft.com/office/word/2006/wordml" xmlns:wps="http://schemas.microsoft.com/office/word/2010/wordprocessingShape" mc:Ignorable="w14 w15 wp14">
   <w:docParts>
     <w:docPart>
       <w:docPartPr>
@@ -5612,7 +6005,7 @@
 </file>
 
 <file path=word/glossary/fontTable.xml><?xml version="1.0" encoding="utf-8"?>
-<w:fonts xmlns:mc="http://schemas.openxmlformats.org/markup-compatibility/2006" xmlns:r="http://schemas.openxmlformats.org/officeDocument/2006/relationships" xmlns:w="http://schemas.openxmlformats.org/wordprocessingml/2006/main" xmlns:w14="http://schemas.microsoft.com/office/word/2010/wordml" xmlns:w15="http://schemas.microsoft.com/office/word/2012/wordml" xmlns:w16cid="http://schemas.microsoft.com/office/word/2016/wordml/cid" xmlns:w16se="http://schemas.microsoft.com/office/word/2015/wordml/symex" mc:Ignorable="w14 w15 w16se w16cid">
+<w:fonts xmlns:mc="http://schemas.openxmlformats.org/markup-compatibility/2006" xmlns:r="http://schemas.openxmlformats.org/officeDocument/2006/relationships" xmlns:w="http://schemas.openxmlformats.org/wordprocessingml/2006/main" xmlns:w14="http://schemas.microsoft.com/office/word/2010/wordml" xmlns:w15="http://schemas.microsoft.com/office/word/2012/wordml" mc:Ignorable="w14 w15">
   <w:font w:name="Garamond">
     <w:panose1 w:val="02020404030301010803"/>
     <w:charset w:val="00"/>
@@ -5660,14 +6053,7 @@
     <w:charset w:val="00"/>
     <w:family w:val="roman"/>
     <w:pitch w:val="variable"/>
-    <w:sig w:usb0="E00006FF" w:usb1="400004FF" w:usb2="00000000" w:usb3="00000000" w:csb0="0000019F" w:csb1="00000000"/>
-  </w:font>
-  <w:font w:name="Calibri">
-    <w:panose1 w:val="020F0502020204030204"/>
-    <w:charset w:val="00"/>
-    <w:family w:val="swiss"/>
-    <w:pitch w:val="variable"/>
-    <w:sig w:usb0="E0002AFF" w:usb1="C000247B" w:usb2="00000009" w:usb3="00000000" w:csb0="000001FF" w:csb1="00000000"/>
+    <w:sig w:usb0="E00002FF" w:usb1="400004FF" w:usb2="00000000" w:usb3="00000000" w:csb0="0000019F" w:csb1="00000000"/>
   </w:font>
   <w:font w:name="Segoe UI">
     <w:panose1 w:val="020B0502040204020203"/>
@@ -5676,13 +6062,12 @@
     <w:pitch w:val="variable"/>
     <w:sig w:usb0="E4002EFF" w:usb1="C000E47F" w:usb2="00000009" w:usb3="00000000" w:csb0="000001FF" w:csb1="00000000"/>
   </w:font>
-  <w:font w:name="Helvetica">
-    <w:panose1 w:val="020B0604020202020204"/>
+  <w:font w:name="Calibri">
+    <w:panose1 w:val="020F0502020204030204"/>
     <w:charset w:val="00"/>
     <w:family w:val="swiss"/>
-    <w:notTrueType/>
     <w:pitch w:val="variable"/>
-    <w:sig w:usb0="00000003" w:usb1="00000000" w:usb2="00000000" w:usb3="00000000" w:csb0="00000001" w:csb1="00000000"/>
+    <w:sig w:usb0="E0002AFF" w:usb1="C000247B" w:usb2="00000009" w:usb3="00000000" w:csb0="000001FF" w:csb1="00000000"/>
   </w:font>
   <w:font w:name="Calibri Light">
     <w:panose1 w:val="020F0302020204030204"/>
@@ -5695,7 +6080,7 @@
 </file>
 
 <file path=word/glossary/settings.xml><?xml version="1.0" encoding="utf-8"?>
-<w:settings xmlns:mc="http://schemas.openxmlformats.org/markup-compatibility/2006" xmlns:o="urn:schemas-microsoft-com:office:office" xmlns:r="http://schemas.openxmlformats.org/officeDocument/2006/relationships" xmlns:m="http://schemas.openxmlformats.org/officeDocument/2006/math" xmlns:v="urn:schemas-microsoft-com:vml" xmlns:w10="urn:schemas-microsoft-com:office:word" xmlns:w="http://schemas.openxmlformats.org/wordprocessingml/2006/main" xmlns:w14="http://schemas.microsoft.com/office/word/2010/wordml" xmlns:w15="http://schemas.microsoft.com/office/word/2012/wordml" xmlns:w16cid="http://schemas.microsoft.com/office/word/2016/wordml/cid" xmlns:w16se="http://schemas.microsoft.com/office/word/2015/wordml/symex" xmlns:sl="http://schemas.openxmlformats.org/schemaLibrary/2006/main" mc:Ignorable="w14 w15 w16se w16cid">
+<w:settings xmlns:mc="http://schemas.openxmlformats.org/markup-compatibility/2006" xmlns:o="urn:schemas-microsoft-com:office:office" xmlns:r="http://schemas.openxmlformats.org/officeDocument/2006/relationships" xmlns:m="http://schemas.openxmlformats.org/officeDocument/2006/math" xmlns:v="urn:schemas-microsoft-com:vml" xmlns:w10="urn:schemas-microsoft-com:office:word" xmlns:w="http://schemas.openxmlformats.org/wordprocessingml/2006/main" xmlns:w14="http://schemas.microsoft.com/office/word/2010/wordml" xmlns:w15="http://schemas.microsoft.com/office/word/2012/wordml" xmlns:sl="http://schemas.openxmlformats.org/schemaLibrary/2006/main" mc:Ignorable="w14 w15">
   <w:view w:val="normal"/>
   <w:defaultTabStop w:val="720"/>
   <w:characterSpacingControl w:val="doNotCompress"/>
@@ -5706,7 +6091,6 @@
     <w:compatSetting w:name="enableOpenTypeFeatures" w:uri="http://schemas.microsoft.com/office/word" w:val="1"/>
     <w:compatSetting w:name="doNotFlipMirrorIndents" w:uri="http://schemas.microsoft.com/office/word" w:val="1"/>
     <w:compatSetting w:name="differentiateMultirowTableHeaders" w:uri="http://schemas.microsoft.com/office/word" w:val="1"/>
-    <w:compatSetting w:name="useWord2013TrackBottomHyphenation" w:uri="http://schemas.microsoft.com/office/word" w:val="1"/>
   </w:compat>
   <w:rsids>
     <w:rsidRoot w:val="008F5315"/>
@@ -5722,6 +6106,7 @@
     <w:rsid w:val="003114B4"/>
     <w:rsid w:val="003E14E7"/>
     <w:rsid w:val="004766BA"/>
+    <w:rsid w:val="00521C24"/>
     <w:rsid w:val="005458C0"/>
     <w:rsid w:val="00550339"/>
     <w:rsid w:val="00554BB6"/>
@@ -5792,7 +6177,7 @@
 </file>
 
 <file path=word/glossary/styles.xml><?xml version="1.0" encoding="utf-8"?>
-<w:styles xmlns:mc="http://schemas.openxmlformats.org/markup-compatibility/2006" xmlns:r="http://schemas.openxmlformats.org/officeDocument/2006/relationships" xmlns:w="http://schemas.openxmlformats.org/wordprocessingml/2006/main" xmlns:w14="http://schemas.microsoft.com/office/word/2010/wordml" xmlns:w15="http://schemas.microsoft.com/office/word/2012/wordml" xmlns:w16cid="http://schemas.microsoft.com/office/word/2016/wordml/cid" xmlns:w16se="http://schemas.microsoft.com/office/word/2015/wordml/symex" mc:Ignorable="w14 w15 w16se w16cid">
+<w:styles xmlns:mc="http://schemas.openxmlformats.org/markup-compatibility/2006" xmlns:r="http://schemas.openxmlformats.org/officeDocument/2006/relationships" xmlns:w="http://schemas.openxmlformats.org/wordprocessingml/2006/main" xmlns:w14="http://schemas.microsoft.com/office/word/2010/wordml" xmlns:w15="http://schemas.microsoft.com/office/word/2012/wordml" mc:Ignorable="w14 w15">
   <w:docDefaults>
     <w:rPrDefault>
       <w:rPr>
@@ -5808,7 +6193,7 @@
       </w:pPr>
     </w:pPrDefault>
   </w:docDefaults>
-  <w:latentStyles w:defLockedState="0" w:defUIPriority="99" w:defSemiHidden="0" w:defUnhideWhenUsed="0" w:defQFormat="0" w:count="375">
+  <w:latentStyles w:defLockedState="0" w:defUIPriority="99" w:defSemiHidden="0" w:defUnhideWhenUsed="0" w:defQFormat="0" w:count="371">
     <w:lsdException w:name="Normal" w:uiPriority="0" w:qFormat="1"/>
     <w:lsdException w:name="heading 1" w:uiPriority="9" w:qFormat="1"/>
     <w:lsdException w:name="heading 2" w:semiHidden="1" w:uiPriority="9" w:unhideWhenUsed="1" w:qFormat="1"/>
@@ -6180,10 +6565,6 @@
     <w:lsdException w:name="List Table 5 Dark Accent 6" w:uiPriority="50"/>
     <w:lsdException w:name="List Table 6 Colorful Accent 6" w:uiPriority="51"/>
     <w:lsdException w:name="List Table 7 Colorful Accent 6" w:uiPriority="52"/>
-    <w:lsdException w:name="Mention" w:semiHidden="1" w:unhideWhenUsed="1"/>
-    <w:lsdException w:name="Smart Hyperlink" w:semiHidden="1" w:unhideWhenUsed="1"/>
-    <w:lsdException w:name="Hashtag" w:semiHidden="1" w:unhideWhenUsed="1"/>
-    <w:lsdException w:name="Unresolved Mention" w:semiHidden="1" w:unhideWhenUsed="1"/>
   </w:latentStyles>
   <w:style w:type="paragraph" w:default="1" w:styleId="Normal">
     <w:name w:val="Normal"/>
@@ -6235,7 +6616,7 @@
     <w:unhideWhenUsed/>
     <w:qFormat/>
     <w:rPr>
-      <w:color w:val="4472C4" w:themeColor="accent1"/>
+      <w:color w:val="5B9BD5" w:themeColor="accent1"/>
     </w:rPr>
   </w:style>
   <w:style w:type="paragraph" w:customStyle="1" w:styleId="1E16D2531DC34ADAABE0B32BDB6D214D">
@@ -6515,7 +6896,7 @@
 </file>
 
 <file path=word/glossary/webSettings.xml><?xml version="1.0" encoding="utf-8"?>
-<w:webSettings xmlns:mc="http://schemas.openxmlformats.org/markup-compatibility/2006" xmlns:r="http://schemas.openxmlformats.org/officeDocument/2006/relationships" xmlns:w="http://schemas.openxmlformats.org/wordprocessingml/2006/main" xmlns:w14="http://schemas.microsoft.com/office/word/2010/wordml" xmlns:w15="http://schemas.microsoft.com/office/word/2012/wordml" xmlns:w16cid="http://schemas.microsoft.com/office/word/2016/wordml/cid" xmlns:w16se="http://schemas.microsoft.com/office/word/2015/wordml/symex" mc:Ignorable="w14 w15 w16se w16cid">
+<w:webSettings xmlns:mc="http://schemas.openxmlformats.org/markup-compatibility/2006" xmlns:r="http://schemas.openxmlformats.org/officeDocument/2006/relationships" xmlns:w="http://schemas.openxmlformats.org/wordprocessingml/2006/main" xmlns:w14="http://schemas.microsoft.com/office/word/2010/wordml" xmlns:w15="http://schemas.microsoft.com/office/word/2012/wordml" mc:Ignorable="w14 w15">
   <w:optimizeForBrowser/>
   <w:allowPNG/>
 </w:webSettings>
@@ -6861,7 +7242,7 @@
 </file>
 
 <file path=customXml/itemProps4.xml><?xml version="1.0" encoding="utf-8"?>
-<ds:datastoreItem xmlns:ds="http://schemas.openxmlformats.org/officeDocument/2006/customXml" ds:itemID="{DB04288D-12FA-4C4C-BDDB-2C53B4A23D04}">
+<ds:datastoreItem xmlns:ds="http://schemas.openxmlformats.org/officeDocument/2006/customXml" ds:itemID="{00BFB477-76FB-4BFD-8E48-A04197C96D6E}">
   <ds:schemaRefs>
     <ds:schemaRef ds:uri="http://schemas.openxmlformats.org/officeDocument/2006/bibliography"/>
   </ds:schemaRefs>

</xml_diff>